<commit_message>
Formal Design Proposal Updated
Formal Design Proposal has been updated. Letter of Transmittal written
and ready for review. Risk Assessment and Contingency Planning
statements filled in. Dates of decisions to be determined.
</commit_message>
<xml_diff>
--- a/Robot/Formal Design Proposal for the ENPH 253 Robot Competition.docx
+++ b/Robot/Formal Design Proposal for the ENPH 253 Robot Competition.docx
@@ -218,24 +218,60 @@
           <w:sz w:val="24"/>
           <w:szCs w:val="24"/>
         </w:rPr>
-        <w:t>Wilhelm Friedrich Gavino (ID: 31789134)</w:t>
-      </w:r>
-    </w:p>
-    <w:p>
-      <w:pPr>
-        <w:rPr>
-          <w:rFonts w:ascii="Times New Roman" w:hAnsi="Times New Roman" w:cs="Times New Roman"/>
-          <w:sz w:val="24"/>
-          <w:szCs w:val="24"/>
-        </w:rPr>
-      </w:pPr>
-      <w:r>
-        <w:rPr>
-          <w:rFonts w:ascii="Times New Roman" w:hAnsi="Times New Roman" w:cs="Times New Roman"/>
-          <w:sz w:val="24"/>
-          <w:szCs w:val="24"/>
-        </w:rPr>
-        <w:t>Riley Harney (ID:</w:t>
+        <w:t xml:space="preserve">Wilhelm Friedrich </w:t>
+      </w:r>
+      <w:proofErr w:type="spellStart"/>
+      <w:r>
+        <w:rPr>
+          <w:rFonts w:ascii="Times New Roman" w:hAnsi="Times New Roman" w:cs="Times New Roman"/>
+          <w:sz w:val="24"/>
+          <w:szCs w:val="24"/>
+        </w:rPr>
+        <w:t>Gavino</w:t>
+      </w:r>
+      <w:proofErr w:type="spellEnd"/>
+      <w:r>
+        <w:rPr>
+          <w:rFonts w:ascii="Times New Roman" w:hAnsi="Times New Roman" w:cs="Times New Roman"/>
+          <w:sz w:val="24"/>
+          <w:szCs w:val="24"/>
+        </w:rPr>
+        <w:t xml:space="preserve"> (ID: 31789134)</w:t>
+      </w:r>
+    </w:p>
+    <w:p>
+      <w:pPr>
+        <w:rPr>
+          <w:rFonts w:ascii="Times New Roman" w:hAnsi="Times New Roman" w:cs="Times New Roman"/>
+          <w:sz w:val="24"/>
+          <w:szCs w:val="24"/>
+        </w:rPr>
+      </w:pPr>
+      <w:r>
+        <w:rPr>
+          <w:rFonts w:ascii="Times New Roman" w:hAnsi="Times New Roman" w:cs="Times New Roman"/>
+          <w:sz w:val="24"/>
+          <w:szCs w:val="24"/>
+        </w:rPr>
+        <w:t xml:space="preserve">Riley </w:t>
+      </w:r>
+      <w:proofErr w:type="spellStart"/>
+      <w:r>
+        <w:rPr>
+          <w:rFonts w:ascii="Times New Roman" w:hAnsi="Times New Roman" w:cs="Times New Roman"/>
+          <w:sz w:val="24"/>
+          <w:szCs w:val="24"/>
+        </w:rPr>
+        <w:t>Harney</w:t>
+      </w:r>
+      <w:proofErr w:type="spellEnd"/>
+      <w:r>
+        <w:rPr>
+          <w:rFonts w:ascii="Times New Roman" w:hAnsi="Times New Roman" w:cs="Times New Roman"/>
+          <w:sz w:val="24"/>
+          <w:szCs w:val="24"/>
+        </w:rPr>
+        <w:t xml:space="preserve"> (ID:</w:t>
       </w:r>
       <w:r>
         <w:rPr>
@@ -276,7 +312,43 @@
           <w:sz w:val="24"/>
           <w:szCs w:val="24"/>
         </w:rPr>
-        <w:t xml:space="preserve">James Hardolph Wasteneys (ID: </w:t>
+        <w:t xml:space="preserve">James </w:t>
+      </w:r>
+      <w:proofErr w:type="spellStart"/>
+      <w:r>
+        <w:rPr>
+          <w:rFonts w:ascii="Times New Roman" w:hAnsi="Times New Roman" w:cs="Times New Roman"/>
+          <w:sz w:val="24"/>
+          <w:szCs w:val="24"/>
+        </w:rPr>
+        <w:t>Hardolph</w:t>
+      </w:r>
+      <w:proofErr w:type="spellEnd"/>
+      <w:r>
+        <w:rPr>
+          <w:rFonts w:ascii="Times New Roman" w:hAnsi="Times New Roman" w:cs="Times New Roman"/>
+          <w:sz w:val="24"/>
+          <w:szCs w:val="24"/>
+        </w:rPr>
+        <w:t xml:space="preserve"> </w:t>
+      </w:r>
+      <w:proofErr w:type="spellStart"/>
+      <w:r>
+        <w:rPr>
+          <w:rFonts w:ascii="Times New Roman" w:hAnsi="Times New Roman" w:cs="Times New Roman"/>
+          <w:sz w:val="24"/>
+          <w:szCs w:val="24"/>
+        </w:rPr>
+        <w:t>Wasteneys</w:t>
+      </w:r>
+      <w:proofErr w:type="spellEnd"/>
+      <w:r>
+        <w:rPr>
+          <w:rFonts w:ascii="Times New Roman" w:hAnsi="Times New Roman" w:cs="Times New Roman"/>
+          <w:sz w:val="24"/>
+          <w:szCs w:val="24"/>
+        </w:rPr>
+        <w:t xml:space="preserve"> (ID: </w:t>
       </w:r>
       <w:r>
         <w:rPr>
@@ -363,7 +435,22 @@
           <w:szCs w:val="24"/>
         </w:rPr>
         <w:tab/>
-        <w:t xml:space="preserve">The purpose of this document is to propose a robot design for the ENPH 253 robot competition for the year of 2015. This proposal will be outlining major components of the robot such as the chassis design, driver and sensor systems, as well as code and algorithms. The proposal will also be outlining non-technical information, such as the strategy our team has chosen to approach for the competition, any risk management and contingency planning </w:t>
+      </w:r>
+      <w:r>
+        <w:rPr>
+          <w:rFonts w:ascii="Times New Roman" w:hAnsi="Times New Roman" w:cs="Times New Roman"/>
+          <w:sz w:val="24"/>
+          <w:szCs w:val="24"/>
+        </w:rPr>
+        <w:t>The purpose of this document</w:t>
+      </w:r>
+      <w:r>
+        <w:rPr>
+          <w:rFonts w:ascii="Times New Roman" w:hAnsi="Times New Roman" w:cs="Times New Roman"/>
+          <w:sz w:val="24"/>
+          <w:szCs w:val="24"/>
+        </w:rPr>
+        <w:t xml:space="preserve"> is to propose a robot design for the ENPH 253 robot competition for the year of 2015. This proposal will be outlining major components of the robot such as the chassis design, driver and sensor systems, as well as code and algorithms. The proposal will also be outlining non-technical information, such as the strategy our team has chosen to approach for the competition, any risk management and contingency planning </w:t>
       </w:r>
       <w:r>
         <w:rPr>
@@ -512,23 +599,39 @@
           <w:sz w:val="24"/>
           <w:szCs w:val="24"/>
         </w:rPr>
-        <w:t>Materials to be used when constructing the robot will mostly be provided by the ENPH 253 course. The only components not provided by the course that will be implemented onto the design of the robot will be compressed carbon dioxide tanks, fitted for bike tire inflation, which will be used to eject the</w:t>
-      </w:r>
-      <w:r>
-        <w:rPr>
-          <w:rFonts w:ascii="Times New Roman" w:hAnsi="Times New Roman" w:cs="Times New Roman"/>
-          <w:sz w:val="24"/>
-          <w:szCs w:val="24"/>
-        </w:rPr>
-        <w:t xml:space="preserve"> first basket (details are outlined in the Overview of Basic Strategy section). However, </w:t>
-      </w:r>
-      <w:r>
-        <w:rPr>
-          <w:rFonts w:ascii="Times New Roman" w:hAnsi="Times New Roman" w:cs="Times New Roman"/>
-          <w:sz w:val="24"/>
-          <w:szCs w:val="24"/>
-        </w:rPr>
-        <w:t xml:space="preserve">by the time of this proposal’s completion, </w:t>
+        <w:t xml:space="preserve">Materials to be used when constructing the robot will mostly be provided by the ENPH 253 course. </w:t>
+      </w:r>
+      <w:r>
+        <w:rPr>
+          <w:rFonts w:ascii="Times New Roman" w:hAnsi="Times New Roman" w:cs="Times New Roman"/>
+          <w:sz w:val="24"/>
+          <w:szCs w:val="24"/>
+        </w:rPr>
+        <w:t>No components outside of materials provided by the course has yet to be implemented into the robot’s design.</w:t>
+      </w:r>
+      <w:r>
+        <w:rPr>
+          <w:rFonts w:ascii="Times New Roman" w:hAnsi="Times New Roman" w:cs="Times New Roman"/>
+          <w:sz w:val="24"/>
+          <w:szCs w:val="24"/>
+        </w:rPr>
+        <w:t xml:space="preserve"> However, </w:t>
+      </w:r>
+      <w:r>
+        <w:rPr>
+          <w:rFonts w:ascii="Times New Roman" w:hAnsi="Times New Roman" w:cs="Times New Roman"/>
+          <w:sz w:val="24"/>
+          <w:szCs w:val="24"/>
+        </w:rPr>
+        <w:t>after the time of</w:t>
+      </w:r>
+      <w:r>
+        <w:rPr>
+          <w:rFonts w:ascii="Times New Roman" w:hAnsi="Times New Roman" w:cs="Times New Roman"/>
+          <w:sz w:val="24"/>
+          <w:szCs w:val="24"/>
+        </w:rPr>
+        <w:t xml:space="preserve"> this proposal’s completion, </w:t>
       </w:r>
       <w:r>
         <w:rPr>
@@ -554,6 +657,8 @@
         </w:rPr>
         <w:t>.</w:t>
       </w:r>
+      <w:bookmarkStart w:id="0" w:name="_GoBack"/>
+      <w:bookmarkEnd w:id="0"/>
     </w:p>
     <w:p>
       <w:pPr>
@@ -1382,12 +1487,12 @@
       <w:pPr>
         <w:pStyle w:val="Heading1"/>
       </w:pPr>
-      <w:bookmarkStart w:id="0" w:name="_Toc421448594"/>
+      <w:bookmarkStart w:id="1" w:name="_Toc421448594"/>
       <w:r>
         <w:lastRenderedPageBreak/>
         <w:t>Preface</w:t>
       </w:r>
-      <w:bookmarkEnd w:id="0"/>
+      <w:bookmarkEnd w:id="1"/>
     </w:p>
     <w:p>
       <w:pPr>
@@ -1412,12 +1517,12 @@
       <w:pPr>
         <w:pStyle w:val="Heading1"/>
       </w:pPr>
-      <w:bookmarkStart w:id="1" w:name="_Toc421448595"/>
+      <w:bookmarkStart w:id="2" w:name="_Toc421448595"/>
       <w:r>
         <w:lastRenderedPageBreak/>
         <w:t>Overview of Basic Strategy</w:t>
       </w:r>
-      <w:bookmarkEnd w:id="1"/>
+      <w:bookmarkEnd w:id="2"/>
     </w:p>
     <w:p>
       <w:pPr>
@@ -1701,12 +1806,12 @@
       <w:pPr>
         <w:pStyle w:val="Heading1"/>
       </w:pPr>
-      <w:bookmarkStart w:id="2" w:name="_Toc421448596"/>
+      <w:bookmarkStart w:id="3" w:name="_Toc421448596"/>
       <w:r>
         <w:lastRenderedPageBreak/>
         <w:t>Chassis</w:t>
       </w:r>
-      <w:bookmarkEnd w:id="2"/>
+      <w:bookmarkEnd w:id="3"/>
     </w:p>
     <w:p>
       <w:pPr>
@@ -1731,12 +1836,12 @@
       <w:pPr>
         <w:pStyle w:val="Heading1"/>
       </w:pPr>
-      <w:bookmarkStart w:id="3" w:name="_Toc421448597"/>
+      <w:bookmarkStart w:id="4" w:name="_Toc421448597"/>
       <w:r>
         <w:lastRenderedPageBreak/>
         <w:t>Drive System</w:t>
       </w:r>
-      <w:bookmarkEnd w:id="3"/>
+      <w:bookmarkEnd w:id="4"/>
     </w:p>
     <w:p>
       <w:pPr>
@@ -1761,7 +1866,7 @@
       <w:pPr>
         <w:pStyle w:val="Heading1"/>
       </w:pPr>
-      <w:bookmarkStart w:id="4" w:name="_Toc421448598"/>
+      <w:bookmarkStart w:id="5" w:name="_Toc421448598"/>
       <w:r>
         <w:lastRenderedPageBreak/>
         <w:t>Sensor System</w:t>
@@ -1769,7 +1874,7 @@
       <w:r>
         <w:t xml:space="preserve"> and Electrical Design</w:t>
       </w:r>
-      <w:bookmarkEnd w:id="4"/>
+      <w:bookmarkEnd w:id="5"/>
     </w:p>
     <w:p>
       <w:pPr>
@@ -1794,12 +1899,12 @@
       <w:pPr>
         <w:pStyle w:val="Heading1"/>
       </w:pPr>
-      <w:bookmarkStart w:id="5" w:name="_Toc421448599"/>
+      <w:bookmarkStart w:id="6" w:name="_Toc421448599"/>
       <w:r>
         <w:lastRenderedPageBreak/>
         <w:t>Software Code and Algorithms</w:t>
       </w:r>
-      <w:bookmarkEnd w:id="5"/>
+      <w:bookmarkEnd w:id="6"/>
     </w:p>
     <w:p>
       <w:pPr>
@@ -1844,12 +1949,12 @@
       <w:pPr>
         <w:pStyle w:val="Heading1"/>
       </w:pPr>
-      <w:bookmarkStart w:id="6" w:name="_Toc421448600"/>
+      <w:bookmarkStart w:id="7" w:name="_Toc421448600"/>
       <w:r>
         <w:lastRenderedPageBreak/>
         <w:t>Risk Assessment and Contingency Planning</w:t>
       </w:r>
-      <w:bookmarkEnd w:id="6"/>
+      <w:bookmarkEnd w:id="7"/>
     </w:p>
     <w:p>
       <w:pPr>
@@ -1894,12 +1999,12 @@
       <w:pPr>
         <w:pStyle w:val="Heading1"/>
       </w:pPr>
-      <w:bookmarkStart w:id="7" w:name="_Toc421448601"/>
+      <w:bookmarkStart w:id="8" w:name="_Toc421448601"/>
       <w:r>
         <w:lastRenderedPageBreak/>
         <w:t>Major Milestones, Task List, and Team Responsibilities</w:t>
       </w:r>
-      <w:bookmarkEnd w:id="7"/>
+      <w:bookmarkEnd w:id="8"/>
     </w:p>
     <w:p>
       <w:pPr>
@@ -2280,8 +2385,6 @@
         </w:rPr>
         <w:t>s</w:t>
       </w:r>
-      <w:bookmarkStart w:id="8" w:name="_GoBack"/>
-      <w:bookmarkEnd w:id="8"/>
       <w:r>
         <w:rPr>
           <w:rFonts w:ascii="Times New Roman" w:hAnsi="Times New Roman" w:cs="Times New Roman"/>
@@ -2596,8 +2699,18 @@
                 <w:sz w:val="24"/>
                 <w:szCs w:val="24"/>
               </w:rPr>
-              <w:t>Wilhelm Gavino</w:t>
-            </w:r>
+              <w:t xml:space="preserve">Wilhelm </w:t>
+            </w:r>
+            <w:proofErr w:type="spellStart"/>
+            <w:r>
+              <w:rPr>
+                <w:rFonts w:ascii="Times New Roman" w:hAnsi="Times New Roman" w:cs="Times New Roman"/>
+                <w:sz w:val="24"/>
+                <w:szCs w:val="24"/>
+              </w:rPr>
+              <w:t>Gavino</w:t>
+            </w:r>
+            <w:proofErr w:type="spellEnd"/>
           </w:p>
         </w:tc>
         <w:tc>
@@ -2707,8 +2820,18 @@
                 <w:sz w:val="24"/>
                 <w:szCs w:val="24"/>
               </w:rPr>
-              <w:t>Riley Harney</w:t>
-            </w:r>
+              <w:t xml:space="preserve">Riley </w:t>
+            </w:r>
+            <w:proofErr w:type="spellStart"/>
+            <w:r>
+              <w:rPr>
+                <w:rFonts w:ascii="Times New Roman" w:hAnsi="Times New Roman" w:cs="Times New Roman"/>
+                <w:sz w:val="24"/>
+                <w:szCs w:val="24"/>
+              </w:rPr>
+              <w:t>Harney</w:t>
+            </w:r>
+            <w:proofErr w:type="spellEnd"/>
           </w:p>
         </w:tc>
         <w:tc>
@@ -2802,8 +2925,18 @@
                 <w:sz w:val="24"/>
                 <w:szCs w:val="24"/>
               </w:rPr>
-              <w:t>James Wasteneys</w:t>
-            </w:r>
+              <w:t xml:space="preserve">James </w:t>
+            </w:r>
+            <w:proofErr w:type="spellStart"/>
+            <w:r>
+              <w:rPr>
+                <w:rFonts w:ascii="Times New Roman" w:hAnsi="Times New Roman" w:cs="Times New Roman"/>
+                <w:sz w:val="24"/>
+                <w:szCs w:val="24"/>
+              </w:rPr>
+              <w:t>Wasteneys</w:t>
+            </w:r>
+            <w:proofErr w:type="spellEnd"/>
           </w:p>
         </w:tc>
         <w:tc>
@@ -4850,7 +4983,7 @@
 </file>
 
 <file path=customXml/itemProps1.xml><?xml version="1.0" encoding="utf-8"?>
-<ds:datastoreItem xmlns:ds="http://schemas.openxmlformats.org/officeDocument/2006/customXml" ds:itemID="{F0B4FB1B-7253-403D-9168-C0D20EE888C6}">
+<ds:datastoreItem xmlns:ds="http://schemas.openxmlformats.org/officeDocument/2006/customXml" ds:itemID="{1C7831A9-26DD-49AC-A8FD-991DB77B2F51}">
   <ds:schemaRefs>
     <ds:schemaRef ds:uri="http://schemas.openxmlformats.org/officeDocument/2006/bibliography"/>
   </ds:schemaRefs>

</xml_diff>

<commit_message>
Formal Design Proposal - Basket Section
Basket Section complete. Title updated
</commit_message>
<xml_diff>
--- a/Robot/Formal Design Proposal for the ENPH 253 Robot Competition.docx
+++ b/Robot/Formal Design Proposal for the ENPH 253 Robot Competition.docx
@@ -84,93 +84,110 @@
           <w:szCs w:val="56"/>
           <w:u w:val="single"/>
         </w:rPr>
-        <w:t>Formal Design Proposal for the ENPH 253 Robot Competition</w:t>
-      </w:r>
-    </w:p>
-    <w:p>
-      <w:pPr>
-        <w:rPr>
-          <w:rFonts w:ascii="Times New Roman" w:hAnsi="Times New Roman" w:cs="Times New Roman"/>
-          <w:sz w:val="24"/>
-          <w:szCs w:val="24"/>
-        </w:rPr>
-      </w:pPr>
-    </w:p>
-    <w:p>
-      <w:pPr>
-        <w:rPr>
-          <w:rFonts w:ascii="Times New Roman" w:hAnsi="Times New Roman" w:cs="Times New Roman"/>
-          <w:sz w:val="24"/>
-          <w:szCs w:val="24"/>
-        </w:rPr>
-      </w:pPr>
-    </w:p>
-    <w:p>
-      <w:pPr>
-        <w:rPr>
-          <w:rFonts w:ascii="Times New Roman" w:hAnsi="Times New Roman" w:cs="Times New Roman"/>
-          <w:sz w:val="24"/>
-          <w:szCs w:val="24"/>
-        </w:rPr>
-      </w:pPr>
-    </w:p>
-    <w:p>
-      <w:pPr>
-        <w:rPr>
-          <w:rFonts w:ascii="Times New Roman" w:hAnsi="Times New Roman" w:cs="Times New Roman"/>
-          <w:sz w:val="24"/>
-          <w:szCs w:val="24"/>
-        </w:rPr>
-      </w:pPr>
-    </w:p>
-    <w:p>
-      <w:pPr>
-        <w:rPr>
-          <w:rFonts w:ascii="Times New Roman" w:hAnsi="Times New Roman" w:cs="Times New Roman"/>
-          <w:sz w:val="24"/>
-          <w:szCs w:val="24"/>
-        </w:rPr>
-      </w:pPr>
-    </w:p>
-    <w:p>
-      <w:pPr>
-        <w:rPr>
-          <w:rFonts w:ascii="Times New Roman" w:hAnsi="Times New Roman" w:cs="Times New Roman"/>
-          <w:sz w:val="24"/>
-          <w:szCs w:val="24"/>
-        </w:rPr>
-      </w:pPr>
-    </w:p>
-    <w:p>
-      <w:pPr>
-        <w:rPr>
-          <w:rFonts w:ascii="Times New Roman" w:hAnsi="Times New Roman" w:cs="Times New Roman"/>
-          <w:sz w:val="24"/>
-          <w:szCs w:val="24"/>
-        </w:rPr>
-      </w:pPr>
-    </w:p>
-    <w:p>
-      <w:pPr>
-        <w:rPr>
-          <w:rFonts w:ascii="Times New Roman" w:hAnsi="Times New Roman" w:cs="Times New Roman"/>
-          <w:sz w:val="24"/>
-          <w:szCs w:val="24"/>
-        </w:rPr>
-      </w:pPr>
-    </w:p>
-    <w:p>
-      <w:pPr>
-        <w:rPr>
-          <w:rFonts w:ascii="Times New Roman" w:hAnsi="Times New Roman" w:cs="Times New Roman"/>
-          <w:sz w:val="24"/>
-          <w:szCs w:val="24"/>
-        </w:rPr>
-      </w:pPr>
-    </w:p>
-    <w:p>
-      <w:pPr>
-        <w:jc w:val="center"/>
+        <w:t xml:space="preserve">Formal Design Proposal for the ENPH 253 </w:t>
+      </w:r>
+      <w:r>
+        <w:rPr>
+          <w:rFonts w:ascii="Times New Roman" w:hAnsi="Times New Roman" w:cs="Times New Roman"/>
+          <w:sz w:val="56"/>
+          <w:szCs w:val="56"/>
+          <w:u w:val="single"/>
+        </w:rPr>
+        <w:t xml:space="preserve">2015 </w:t>
+      </w:r>
+      <w:r>
+        <w:rPr>
+          <w:rFonts w:ascii="Times New Roman" w:hAnsi="Times New Roman" w:cs="Times New Roman"/>
+          <w:sz w:val="56"/>
+          <w:szCs w:val="56"/>
+          <w:u w:val="single"/>
+        </w:rPr>
+        <w:t>Robot Competition</w:t>
+      </w:r>
+      <w:r>
+        <w:rPr>
+          <w:rFonts w:ascii="Times New Roman" w:hAnsi="Times New Roman" w:cs="Times New Roman"/>
+          <w:sz w:val="56"/>
+          <w:szCs w:val="56"/>
+          <w:u w:val="single"/>
+        </w:rPr>
+        <w:t xml:space="preserve"> – “Fire at the SPCA!!”</w:t>
+      </w:r>
+    </w:p>
+    <w:p>
+      <w:pPr>
+        <w:rPr>
+          <w:rFonts w:ascii="Times New Roman" w:hAnsi="Times New Roman" w:cs="Times New Roman"/>
+          <w:sz w:val="24"/>
+          <w:szCs w:val="24"/>
+        </w:rPr>
+      </w:pPr>
+    </w:p>
+    <w:p>
+      <w:pPr>
+        <w:rPr>
+          <w:rFonts w:ascii="Times New Roman" w:hAnsi="Times New Roman" w:cs="Times New Roman"/>
+          <w:sz w:val="24"/>
+          <w:szCs w:val="24"/>
+        </w:rPr>
+      </w:pPr>
+    </w:p>
+    <w:p>
+      <w:pPr>
+        <w:rPr>
+          <w:rFonts w:ascii="Times New Roman" w:hAnsi="Times New Roman" w:cs="Times New Roman"/>
+          <w:sz w:val="24"/>
+          <w:szCs w:val="24"/>
+        </w:rPr>
+      </w:pPr>
+    </w:p>
+    <w:p>
+      <w:pPr>
+        <w:rPr>
+          <w:rFonts w:ascii="Times New Roman" w:hAnsi="Times New Roman" w:cs="Times New Roman"/>
+          <w:sz w:val="24"/>
+          <w:szCs w:val="24"/>
+        </w:rPr>
+      </w:pPr>
+    </w:p>
+    <w:p>
+      <w:pPr>
+        <w:rPr>
+          <w:rFonts w:ascii="Times New Roman" w:hAnsi="Times New Roman" w:cs="Times New Roman"/>
+          <w:sz w:val="24"/>
+          <w:szCs w:val="24"/>
+        </w:rPr>
+      </w:pPr>
+    </w:p>
+    <w:p>
+      <w:pPr>
+        <w:rPr>
+          <w:rFonts w:ascii="Times New Roman" w:hAnsi="Times New Roman" w:cs="Times New Roman"/>
+          <w:sz w:val="24"/>
+          <w:szCs w:val="24"/>
+        </w:rPr>
+      </w:pPr>
+    </w:p>
+    <w:p>
+      <w:pPr>
+        <w:rPr>
+          <w:rFonts w:ascii="Times New Roman" w:hAnsi="Times New Roman" w:cs="Times New Roman"/>
+          <w:sz w:val="24"/>
+          <w:szCs w:val="24"/>
+        </w:rPr>
+      </w:pPr>
+    </w:p>
+    <w:p>
+      <w:pPr>
+        <w:rPr>
+          <w:rFonts w:ascii="Times New Roman" w:hAnsi="Times New Roman" w:cs="Times New Roman"/>
+          <w:sz w:val="24"/>
+          <w:szCs w:val="24"/>
+        </w:rPr>
+      </w:pPr>
+    </w:p>
+    <w:p>
+      <w:pPr>
         <w:rPr>
           <w:rFonts w:ascii="Times New Roman" w:hAnsi="Times New Roman" w:cs="Times New Roman"/>
           <w:sz w:val="24"/>
@@ -532,133 +549,141 @@
           <w:sz w:val="24"/>
           <w:szCs w:val="24"/>
         </w:rPr>
-        <w:t>hifts in the milestone schedule, all of which have been agreed upon by all four team members.</w:t>
-      </w:r>
-    </w:p>
-    <w:p>
-      <w:pPr>
-        <w:rPr>
-          <w:rFonts w:ascii="Times New Roman" w:hAnsi="Times New Roman" w:cs="Times New Roman"/>
-          <w:sz w:val="24"/>
-          <w:szCs w:val="24"/>
-        </w:rPr>
-      </w:pPr>
-      <w:r>
-        <w:rPr>
-          <w:rFonts w:ascii="Times New Roman" w:hAnsi="Times New Roman" w:cs="Times New Roman"/>
-          <w:sz w:val="24"/>
-          <w:szCs w:val="24"/>
-        </w:rPr>
-        <w:tab/>
-      </w:r>
-      <w:r>
-        <w:rPr>
-          <w:rFonts w:ascii="Times New Roman" w:hAnsi="Times New Roman" w:cs="Times New Roman"/>
-          <w:sz w:val="24"/>
-          <w:szCs w:val="24"/>
-        </w:rPr>
-        <w:t xml:space="preserve"> </w:t>
-      </w:r>
-      <w:r>
-        <w:rPr>
-          <w:rFonts w:ascii="Times New Roman" w:hAnsi="Times New Roman" w:cs="Times New Roman"/>
-          <w:sz w:val="24"/>
-          <w:szCs w:val="24"/>
-        </w:rPr>
-        <w:t>The initial size of the robot will be determined by the dimensions of the doorway the robot must pass through, which is an archway that is 14” wide with an opening whose maximum height is 18” and radius curvature of 8”. Additionally, the size will also be determined by a box provided by the course with similar dimensions. However, in order to meet the strategy set out by the team</w:t>
-      </w:r>
-      <w:r>
-        <w:rPr>
-          <w:rFonts w:ascii="Times New Roman" w:hAnsi="Times New Roman" w:cs="Times New Roman"/>
-          <w:sz w:val="24"/>
-          <w:szCs w:val="24"/>
-        </w:rPr>
-        <w:t>, the robot’s design will incorporate an extending arm that may exceed the dimensions stated earlier, which will be used in later portions of the course after the doorway.</w:t>
-      </w:r>
-      <w:r>
-        <w:rPr>
-          <w:rFonts w:ascii="Times New Roman" w:hAnsi="Times New Roman" w:cs="Times New Roman"/>
-          <w:sz w:val="24"/>
-          <w:szCs w:val="24"/>
-        </w:rPr>
-        <w:t xml:space="preserve"> </w:t>
-      </w:r>
-    </w:p>
-    <w:p>
-      <w:pPr>
-        <w:ind w:firstLine="720"/>
-        <w:rPr>
-          <w:rFonts w:ascii="Times New Roman" w:hAnsi="Times New Roman" w:cs="Times New Roman"/>
-          <w:sz w:val="24"/>
-          <w:szCs w:val="24"/>
-        </w:rPr>
-      </w:pPr>
-      <w:r>
-        <w:rPr>
-          <w:rFonts w:ascii="Times New Roman" w:hAnsi="Times New Roman" w:cs="Times New Roman"/>
-          <w:sz w:val="24"/>
-          <w:szCs w:val="24"/>
-        </w:rPr>
-        <w:t xml:space="preserve">Materials to be used when constructing the robot will mostly be provided by the ENPH 253 course. </w:t>
-      </w:r>
-      <w:r>
-        <w:rPr>
-          <w:rFonts w:ascii="Times New Roman" w:hAnsi="Times New Roman" w:cs="Times New Roman"/>
-          <w:sz w:val="24"/>
-          <w:szCs w:val="24"/>
-        </w:rPr>
-        <w:t>No components outside of materials provided by the course has yet to be implemented into the robot’s design.</w:t>
-      </w:r>
-      <w:r>
-        <w:rPr>
-          <w:rFonts w:ascii="Times New Roman" w:hAnsi="Times New Roman" w:cs="Times New Roman"/>
-          <w:sz w:val="24"/>
-          <w:szCs w:val="24"/>
-        </w:rPr>
-        <w:t xml:space="preserve"> However, </w:t>
-      </w:r>
-      <w:r>
-        <w:rPr>
-          <w:rFonts w:ascii="Times New Roman" w:hAnsi="Times New Roman" w:cs="Times New Roman"/>
-          <w:sz w:val="24"/>
-          <w:szCs w:val="24"/>
-        </w:rPr>
-        <w:t>after the time of</w:t>
-      </w:r>
-      <w:r>
-        <w:rPr>
-          <w:rFonts w:ascii="Times New Roman" w:hAnsi="Times New Roman" w:cs="Times New Roman"/>
-          <w:sz w:val="24"/>
-          <w:szCs w:val="24"/>
-        </w:rPr>
-        <w:t xml:space="preserve"> this proposal’s completion, </w:t>
-      </w:r>
-      <w:r>
-        <w:rPr>
-          <w:rFonts w:ascii="Times New Roman" w:hAnsi="Times New Roman" w:cs="Times New Roman"/>
-          <w:sz w:val="24"/>
-          <w:szCs w:val="24"/>
-        </w:rPr>
-        <w:t>if any changes to the design that require materials not provided by the ENPH 253 course, and agreed upon by all of the team’s members, happen to arise at some point during the design process, then procedures for requesting and procuring outside materials will be followed</w:t>
-      </w:r>
-      <w:r>
-        <w:rPr>
-          <w:rFonts w:ascii="Times New Roman" w:hAnsi="Times New Roman" w:cs="Times New Roman"/>
-          <w:sz w:val="24"/>
-          <w:szCs w:val="24"/>
-        </w:rPr>
-        <w:t>, which include purchasing materials not above the worth of $50</w:t>
-      </w:r>
-      <w:r>
-        <w:rPr>
-          <w:rFonts w:ascii="Times New Roman" w:hAnsi="Times New Roman" w:cs="Times New Roman"/>
-          <w:sz w:val="24"/>
-          <w:szCs w:val="24"/>
-        </w:rPr>
-        <w:t>.</w:t>
+        <w:t>hifts in the milestone schedule, all of which have been agreed upon by al</w:t>
       </w:r>
       <w:bookmarkStart w:id="0" w:name="_GoBack"/>
       <w:bookmarkEnd w:id="0"/>
+      <w:r>
+        <w:rPr>
+          <w:rFonts w:ascii="Times New Roman" w:hAnsi="Times New Roman" w:cs="Times New Roman"/>
+          <w:sz w:val="24"/>
+          <w:szCs w:val="24"/>
+        </w:rPr>
+        <w:t>l four team members.</w:t>
+      </w:r>
+    </w:p>
+    <w:p>
+      <w:pPr>
+        <w:rPr>
+          <w:rFonts w:ascii="Times New Roman" w:hAnsi="Times New Roman" w:cs="Times New Roman"/>
+          <w:sz w:val="24"/>
+          <w:szCs w:val="24"/>
+        </w:rPr>
+      </w:pPr>
+      <w:r>
+        <w:rPr>
+          <w:rFonts w:ascii="Times New Roman" w:hAnsi="Times New Roman" w:cs="Times New Roman"/>
+          <w:sz w:val="24"/>
+          <w:szCs w:val="24"/>
+        </w:rPr>
+        <w:tab/>
+      </w:r>
+      <w:r>
+        <w:rPr>
+          <w:rFonts w:ascii="Times New Roman" w:hAnsi="Times New Roman" w:cs="Times New Roman"/>
+          <w:sz w:val="24"/>
+          <w:szCs w:val="24"/>
+        </w:rPr>
+        <w:t xml:space="preserve"> </w:t>
+      </w:r>
+      <w:r>
+        <w:rPr>
+          <w:rFonts w:ascii="Times New Roman" w:hAnsi="Times New Roman" w:cs="Times New Roman"/>
+          <w:sz w:val="24"/>
+          <w:szCs w:val="24"/>
+        </w:rPr>
+        <w:t>The initial size of the robot will be determined by the dimensions of the doorway the robot must pass through, which is an archway that is 14” wide with an opening whose maximum height is 18” and radius curvature of 8”. Additionally, the size will also be determined by a box provided by the course with similar dimensions. However, in order to meet the strategy set out by the team</w:t>
+      </w:r>
+      <w:r>
+        <w:rPr>
+          <w:rFonts w:ascii="Times New Roman" w:hAnsi="Times New Roman" w:cs="Times New Roman"/>
+          <w:sz w:val="24"/>
+          <w:szCs w:val="24"/>
+        </w:rPr>
+        <w:t>, the robot’s design will incorporate an extending arm that may exceed the dimensions stated earlier, which will be used in later portions of the course after the doorway.</w:t>
+      </w:r>
+      <w:r>
+        <w:rPr>
+          <w:rFonts w:ascii="Times New Roman" w:hAnsi="Times New Roman" w:cs="Times New Roman"/>
+          <w:sz w:val="24"/>
+          <w:szCs w:val="24"/>
+        </w:rPr>
+        <w:t xml:space="preserve"> </w:t>
+      </w:r>
+    </w:p>
+    <w:p>
+      <w:pPr>
+        <w:ind w:firstLine="720"/>
+        <w:rPr>
+          <w:rFonts w:ascii="Times New Roman" w:hAnsi="Times New Roman" w:cs="Times New Roman"/>
+          <w:sz w:val="24"/>
+          <w:szCs w:val="24"/>
+        </w:rPr>
+      </w:pPr>
+      <w:r>
+        <w:rPr>
+          <w:rFonts w:ascii="Times New Roman" w:hAnsi="Times New Roman" w:cs="Times New Roman"/>
+          <w:sz w:val="24"/>
+          <w:szCs w:val="24"/>
+        </w:rPr>
+        <w:t xml:space="preserve">Materials to be used when constructing the robot will mostly be provided by the ENPH 253 course. </w:t>
+      </w:r>
+      <w:r>
+        <w:rPr>
+          <w:rFonts w:ascii="Times New Roman" w:hAnsi="Times New Roman" w:cs="Times New Roman"/>
+          <w:sz w:val="24"/>
+          <w:szCs w:val="24"/>
+        </w:rPr>
+        <w:t>No components outside of materials provided by the course has yet to be implemented into the robot’s design.</w:t>
+      </w:r>
+      <w:r>
+        <w:rPr>
+          <w:rFonts w:ascii="Times New Roman" w:hAnsi="Times New Roman" w:cs="Times New Roman"/>
+          <w:sz w:val="24"/>
+          <w:szCs w:val="24"/>
+        </w:rPr>
+        <w:t xml:space="preserve"> However, </w:t>
+      </w:r>
+      <w:r>
+        <w:rPr>
+          <w:rFonts w:ascii="Times New Roman" w:hAnsi="Times New Roman" w:cs="Times New Roman"/>
+          <w:sz w:val="24"/>
+          <w:szCs w:val="24"/>
+        </w:rPr>
+        <w:t>after the time of</w:t>
+      </w:r>
+      <w:r>
+        <w:rPr>
+          <w:rFonts w:ascii="Times New Roman" w:hAnsi="Times New Roman" w:cs="Times New Roman"/>
+          <w:sz w:val="24"/>
+          <w:szCs w:val="24"/>
+        </w:rPr>
+        <w:t xml:space="preserve"> this proposal’s completion, </w:t>
+      </w:r>
+      <w:r>
+        <w:rPr>
+          <w:rFonts w:ascii="Times New Roman" w:hAnsi="Times New Roman" w:cs="Times New Roman"/>
+          <w:sz w:val="24"/>
+          <w:szCs w:val="24"/>
+        </w:rPr>
+        <w:t>if any changes to the design that require materials not provided by the ENPH 253 course, and agreed upon by all of the team’s members, happen to arise at some point during the design process, then procedures for requesting and procuring outside materials will be followed</w:t>
+      </w:r>
+      <w:r>
+        <w:rPr>
+          <w:rFonts w:ascii="Times New Roman" w:hAnsi="Times New Roman" w:cs="Times New Roman"/>
+          <w:sz w:val="24"/>
+          <w:szCs w:val="24"/>
+        </w:rPr>
+        <w:t>, which include purchasing materials not above the worth of $50</w:t>
+      </w:r>
+      <w:r>
+        <w:rPr>
+          <w:rFonts w:ascii="Times New Roman" w:hAnsi="Times New Roman" w:cs="Times New Roman"/>
+          <w:sz w:val="24"/>
+          <w:szCs w:val="24"/>
+        </w:rPr>
+        <w:t>.</w:t>
+      </w:r>
     </w:p>
     <w:p>
       <w:pPr>
@@ -741,8 +766,10 @@
         <w:p>
           <w:pPr>
             <w:pStyle w:val="TOC1"/>
+            <w:tabs>
+              <w:tab w:val="left" w:pos="440"/>
+            </w:tabs>
             <w:rPr>
-              <w:rFonts w:ascii="Times New Roman" w:hAnsi="Times New Roman" w:cs="Times New Roman"/>
               <w:noProof/>
               <w:lang w:val="en-SG"/>
             </w:rPr>
@@ -765,18 +792,30 @@
             </w:rPr>
             <w:fldChar w:fldCharType="separate"/>
           </w:r>
-          <w:hyperlink w:anchor="_Toc421448594" w:history="1">
+          <w:hyperlink w:anchor="_Toc422038796" w:history="1">
             <w:r>
               <w:rPr>
                 <w:rStyle w:val="Hyperlink"/>
-                <w:rFonts w:ascii="Times New Roman" w:hAnsi="Times New Roman" w:cs="Times New Roman"/>
+                <w:noProof/>
+              </w:rPr>
+              <w:t>1.</w:t>
+            </w:r>
+            <w:r>
+              <w:rPr>
+                <w:noProof/>
+                <w:lang w:val="en-SG"/>
+              </w:rPr>
+              <w:tab/>
+            </w:r>
+            <w:r>
+              <w:rPr>
+                <w:rStyle w:val="Hyperlink"/>
                 <w:noProof/>
               </w:rPr>
               <w:t>Preface</w:t>
             </w:r>
             <w:r>
               <w:rPr>
-                <w:rFonts w:ascii="Times New Roman" w:hAnsi="Times New Roman" w:cs="Times New Roman"/>
                 <w:noProof/>
                 <w:webHidden/>
               </w:rPr>
@@ -784,7 +823,6 @@
             </w:r>
             <w:r>
               <w:rPr>
-                <w:rFonts w:ascii="Times New Roman" w:hAnsi="Times New Roman" w:cs="Times New Roman"/>
                 <w:noProof/>
                 <w:webHidden/>
               </w:rPr>
@@ -792,22 +830,19 @@
             </w:r>
             <w:r>
               <w:rPr>
-                <w:rFonts w:ascii="Times New Roman" w:hAnsi="Times New Roman" w:cs="Times New Roman"/>
-                <w:noProof/>
-                <w:webHidden/>
-              </w:rPr>
-              <w:instrText xml:space="preserve"> PAGEREF _Toc421448594 \h </w:instrText>
-            </w:r>
-            <w:r>
-              <w:rPr>
-                <w:rFonts w:ascii="Times New Roman" w:hAnsi="Times New Roman" w:cs="Times New Roman"/>
-                <w:noProof/>
-                <w:webHidden/>
-              </w:rPr>
-            </w:r>
-            <w:r>
-              <w:rPr>
-                <w:rFonts w:ascii="Times New Roman" w:hAnsi="Times New Roman" w:cs="Times New Roman"/>
+                <w:noProof/>
+                <w:webHidden/>
+              </w:rPr>
+              <w:instrText xml:space="preserve"> PAGEREF _Toc422038796 \h </w:instrText>
+            </w:r>
+            <w:r>
+              <w:rPr>
+                <w:noProof/>
+                <w:webHidden/>
+              </w:rPr>
+            </w:r>
+            <w:r>
+              <w:rPr>
                 <w:noProof/>
                 <w:webHidden/>
               </w:rPr>
@@ -815,7 +850,6 @@
             </w:r>
             <w:r>
               <w:rPr>
-                <w:rFonts w:ascii="Times New Roman" w:hAnsi="Times New Roman" w:cs="Times New Roman"/>
                 <w:noProof/>
                 <w:webHidden/>
               </w:rPr>
@@ -823,7 +857,6 @@
             </w:r>
             <w:r>
               <w:rPr>
-                <w:rFonts w:ascii="Times New Roman" w:hAnsi="Times New Roman" w:cs="Times New Roman"/>
                 <w:noProof/>
                 <w:webHidden/>
               </w:rPr>
@@ -834,24 +867,38 @@
         <w:p>
           <w:pPr>
             <w:pStyle w:val="TOC1"/>
+            <w:tabs>
+              <w:tab w:val="left" w:pos="440"/>
+            </w:tabs>
             <w:rPr>
-              <w:rFonts w:ascii="Times New Roman" w:hAnsi="Times New Roman" w:cs="Times New Roman"/>
               <w:noProof/>
               <w:lang w:val="en-SG"/>
             </w:rPr>
           </w:pPr>
-          <w:hyperlink w:anchor="_Toc421448595" w:history="1">
+          <w:hyperlink w:anchor="_Toc422038797" w:history="1">
             <w:r>
               <w:rPr>
                 <w:rStyle w:val="Hyperlink"/>
-                <w:rFonts w:ascii="Times New Roman" w:hAnsi="Times New Roman" w:cs="Times New Roman"/>
+                <w:noProof/>
+              </w:rPr>
+              <w:t>2.</w:t>
+            </w:r>
+            <w:r>
+              <w:rPr>
+                <w:noProof/>
+                <w:lang w:val="en-SG"/>
+              </w:rPr>
+              <w:tab/>
+            </w:r>
+            <w:r>
+              <w:rPr>
+                <w:rStyle w:val="Hyperlink"/>
                 <w:noProof/>
               </w:rPr>
               <w:t>Overview of Basic Strategy</w:t>
             </w:r>
             <w:r>
               <w:rPr>
-                <w:rFonts w:ascii="Times New Roman" w:hAnsi="Times New Roman" w:cs="Times New Roman"/>
                 <w:noProof/>
                 <w:webHidden/>
               </w:rPr>
@@ -859,7 +906,6 @@
             </w:r>
             <w:r>
               <w:rPr>
-                <w:rFonts w:ascii="Times New Roman" w:hAnsi="Times New Roman" w:cs="Times New Roman"/>
                 <w:noProof/>
                 <w:webHidden/>
               </w:rPr>
@@ -867,22 +913,19 @@
             </w:r>
             <w:r>
               <w:rPr>
-                <w:rFonts w:ascii="Times New Roman" w:hAnsi="Times New Roman" w:cs="Times New Roman"/>
-                <w:noProof/>
-                <w:webHidden/>
-              </w:rPr>
-              <w:instrText xml:space="preserve"> PAGEREF _Toc421448595 \h </w:instrText>
-            </w:r>
-            <w:r>
-              <w:rPr>
-                <w:rFonts w:ascii="Times New Roman" w:hAnsi="Times New Roman" w:cs="Times New Roman"/>
-                <w:noProof/>
-                <w:webHidden/>
-              </w:rPr>
-            </w:r>
-            <w:r>
-              <w:rPr>
-                <w:rFonts w:ascii="Times New Roman" w:hAnsi="Times New Roman" w:cs="Times New Roman"/>
+                <w:noProof/>
+                <w:webHidden/>
+              </w:rPr>
+              <w:instrText xml:space="preserve"> PAGEREF _Toc422038797 \h </w:instrText>
+            </w:r>
+            <w:r>
+              <w:rPr>
+                <w:noProof/>
+                <w:webHidden/>
+              </w:rPr>
+            </w:r>
+            <w:r>
+              <w:rPr>
                 <w:noProof/>
                 <w:webHidden/>
               </w:rPr>
@@ -890,7 +933,6 @@
             </w:r>
             <w:r>
               <w:rPr>
-                <w:rFonts w:ascii="Times New Roman" w:hAnsi="Times New Roman" w:cs="Times New Roman"/>
                 <w:noProof/>
                 <w:webHidden/>
               </w:rPr>
@@ -898,7 +940,6 @@
             </w:r>
             <w:r>
               <w:rPr>
-                <w:rFonts w:ascii="Times New Roman" w:hAnsi="Times New Roman" w:cs="Times New Roman"/>
                 <w:noProof/>
                 <w:webHidden/>
               </w:rPr>
@@ -909,24 +950,38 @@
         <w:p>
           <w:pPr>
             <w:pStyle w:val="TOC1"/>
+            <w:tabs>
+              <w:tab w:val="left" w:pos="440"/>
+            </w:tabs>
             <w:rPr>
-              <w:rFonts w:ascii="Times New Roman" w:hAnsi="Times New Roman" w:cs="Times New Roman"/>
               <w:noProof/>
               <w:lang w:val="en-SG"/>
             </w:rPr>
           </w:pPr>
-          <w:hyperlink w:anchor="_Toc421448596" w:history="1">
+          <w:hyperlink w:anchor="_Toc422038798" w:history="1">
             <w:r>
               <w:rPr>
                 <w:rStyle w:val="Hyperlink"/>
-                <w:rFonts w:ascii="Times New Roman" w:hAnsi="Times New Roman" w:cs="Times New Roman"/>
+                <w:noProof/>
+              </w:rPr>
+              <w:t>3.</w:t>
+            </w:r>
+            <w:r>
+              <w:rPr>
+                <w:noProof/>
+                <w:lang w:val="en-SG"/>
+              </w:rPr>
+              <w:tab/>
+            </w:r>
+            <w:r>
+              <w:rPr>
+                <w:rStyle w:val="Hyperlink"/>
                 <w:noProof/>
               </w:rPr>
               <w:t>Chassis</w:t>
             </w:r>
             <w:r>
               <w:rPr>
-                <w:rFonts w:ascii="Times New Roman" w:hAnsi="Times New Roman" w:cs="Times New Roman"/>
                 <w:noProof/>
                 <w:webHidden/>
               </w:rPr>
@@ -934,7 +989,6 @@
             </w:r>
             <w:r>
               <w:rPr>
-                <w:rFonts w:ascii="Times New Roman" w:hAnsi="Times New Roman" w:cs="Times New Roman"/>
                 <w:noProof/>
                 <w:webHidden/>
               </w:rPr>
@@ -942,22 +996,19 @@
             </w:r>
             <w:r>
               <w:rPr>
-                <w:rFonts w:ascii="Times New Roman" w:hAnsi="Times New Roman" w:cs="Times New Roman"/>
-                <w:noProof/>
-                <w:webHidden/>
-              </w:rPr>
-              <w:instrText xml:space="preserve"> PAGEREF _Toc421448596 \h </w:instrText>
-            </w:r>
-            <w:r>
-              <w:rPr>
-                <w:rFonts w:ascii="Times New Roman" w:hAnsi="Times New Roman" w:cs="Times New Roman"/>
-                <w:noProof/>
-                <w:webHidden/>
-              </w:rPr>
-            </w:r>
-            <w:r>
-              <w:rPr>
-                <w:rFonts w:ascii="Times New Roman" w:hAnsi="Times New Roman" w:cs="Times New Roman"/>
+                <w:noProof/>
+                <w:webHidden/>
+              </w:rPr>
+              <w:instrText xml:space="preserve"> PAGEREF _Toc422038798 \h </w:instrText>
+            </w:r>
+            <w:r>
+              <w:rPr>
+                <w:noProof/>
+                <w:webHidden/>
+              </w:rPr>
+            </w:r>
+            <w:r>
+              <w:rPr>
                 <w:noProof/>
                 <w:webHidden/>
               </w:rPr>
@@ -965,7 +1016,6 @@
             </w:r>
             <w:r>
               <w:rPr>
-                <w:rFonts w:ascii="Times New Roman" w:hAnsi="Times New Roman" w:cs="Times New Roman"/>
                 <w:noProof/>
                 <w:webHidden/>
               </w:rPr>
@@ -973,7 +1023,6 @@
             </w:r>
             <w:r>
               <w:rPr>
-                <w:rFonts w:ascii="Times New Roman" w:hAnsi="Times New Roman" w:cs="Times New Roman"/>
                 <w:noProof/>
                 <w:webHidden/>
               </w:rPr>
@@ -984,24 +1033,38 @@
         <w:p>
           <w:pPr>
             <w:pStyle w:val="TOC1"/>
+            <w:tabs>
+              <w:tab w:val="left" w:pos="440"/>
+            </w:tabs>
             <w:rPr>
-              <w:rFonts w:ascii="Times New Roman" w:hAnsi="Times New Roman" w:cs="Times New Roman"/>
               <w:noProof/>
               <w:lang w:val="en-SG"/>
             </w:rPr>
           </w:pPr>
-          <w:hyperlink w:anchor="_Toc421448597" w:history="1">
+          <w:hyperlink w:anchor="_Toc422038799" w:history="1">
             <w:r>
               <w:rPr>
                 <w:rStyle w:val="Hyperlink"/>
-                <w:rFonts w:ascii="Times New Roman" w:hAnsi="Times New Roman" w:cs="Times New Roman"/>
+                <w:noProof/>
+              </w:rPr>
+              <w:t>4.</w:t>
+            </w:r>
+            <w:r>
+              <w:rPr>
+                <w:noProof/>
+                <w:lang w:val="en-SG"/>
+              </w:rPr>
+              <w:tab/>
+            </w:r>
+            <w:r>
+              <w:rPr>
+                <w:rStyle w:val="Hyperlink"/>
                 <w:noProof/>
               </w:rPr>
               <w:t>Drive System</w:t>
             </w:r>
             <w:r>
               <w:rPr>
-                <w:rFonts w:ascii="Times New Roman" w:hAnsi="Times New Roman" w:cs="Times New Roman"/>
                 <w:noProof/>
                 <w:webHidden/>
               </w:rPr>
@@ -1009,7 +1072,6 @@
             </w:r>
             <w:r>
               <w:rPr>
-                <w:rFonts w:ascii="Times New Roman" w:hAnsi="Times New Roman" w:cs="Times New Roman"/>
                 <w:noProof/>
                 <w:webHidden/>
               </w:rPr>
@@ -1017,22 +1079,19 @@
             </w:r>
             <w:r>
               <w:rPr>
-                <w:rFonts w:ascii="Times New Roman" w:hAnsi="Times New Roman" w:cs="Times New Roman"/>
-                <w:noProof/>
-                <w:webHidden/>
-              </w:rPr>
-              <w:instrText xml:space="preserve"> PAGEREF _Toc421448597 \h </w:instrText>
-            </w:r>
-            <w:r>
-              <w:rPr>
-                <w:rFonts w:ascii="Times New Roman" w:hAnsi="Times New Roman" w:cs="Times New Roman"/>
-                <w:noProof/>
-                <w:webHidden/>
-              </w:rPr>
-            </w:r>
-            <w:r>
-              <w:rPr>
-                <w:rFonts w:ascii="Times New Roman" w:hAnsi="Times New Roman" w:cs="Times New Roman"/>
+                <w:noProof/>
+                <w:webHidden/>
+              </w:rPr>
+              <w:instrText xml:space="preserve"> PAGEREF _Toc422038799 \h </w:instrText>
+            </w:r>
+            <w:r>
+              <w:rPr>
+                <w:noProof/>
+                <w:webHidden/>
+              </w:rPr>
+            </w:r>
+            <w:r>
+              <w:rPr>
                 <w:noProof/>
                 <w:webHidden/>
               </w:rPr>
@@ -1040,7 +1099,6 @@
             </w:r>
             <w:r>
               <w:rPr>
-                <w:rFonts w:ascii="Times New Roman" w:hAnsi="Times New Roman" w:cs="Times New Roman"/>
                 <w:noProof/>
                 <w:webHidden/>
               </w:rPr>
@@ -1048,7 +1106,6 @@
             </w:r>
             <w:r>
               <w:rPr>
-                <w:rFonts w:ascii="Times New Roman" w:hAnsi="Times New Roman" w:cs="Times New Roman"/>
                 <w:noProof/>
                 <w:webHidden/>
               </w:rPr>
@@ -1059,24 +1116,38 @@
         <w:p>
           <w:pPr>
             <w:pStyle w:val="TOC1"/>
+            <w:tabs>
+              <w:tab w:val="left" w:pos="440"/>
+            </w:tabs>
             <w:rPr>
-              <w:rFonts w:ascii="Times New Roman" w:hAnsi="Times New Roman" w:cs="Times New Roman"/>
               <w:noProof/>
               <w:lang w:val="en-SG"/>
             </w:rPr>
           </w:pPr>
-          <w:hyperlink w:anchor="_Toc421448598" w:history="1">
+          <w:hyperlink w:anchor="_Toc422038800" w:history="1">
             <w:r>
               <w:rPr>
                 <w:rStyle w:val="Hyperlink"/>
-                <w:rFonts w:ascii="Times New Roman" w:hAnsi="Times New Roman" w:cs="Times New Roman"/>
+                <w:noProof/>
+              </w:rPr>
+              <w:t>5.</w:t>
+            </w:r>
+            <w:r>
+              <w:rPr>
+                <w:noProof/>
+                <w:lang w:val="en-SG"/>
+              </w:rPr>
+              <w:tab/>
+            </w:r>
+            <w:r>
+              <w:rPr>
+                <w:rStyle w:val="Hyperlink"/>
                 <w:noProof/>
               </w:rPr>
               <w:t>Sensor System and Electrical Design</w:t>
             </w:r>
             <w:r>
               <w:rPr>
-                <w:rFonts w:ascii="Times New Roman" w:hAnsi="Times New Roman" w:cs="Times New Roman"/>
                 <w:noProof/>
                 <w:webHidden/>
               </w:rPr>
@@ -1084,7 +1155,6 @@
             </w:r>
             <w:r>
               <w:rPr>
-                <w:rFonts w:ascii="Times New Roman" w:hAnsi="Times New Roman" w:cs="Times New Roman"/>
                 <w:noProof/>
                 <w:webHidden/>
               </w:rPr>
@@ -1092,22 +1162,19 @@
             </w:r>
             <w:r>
               <w:rPr>
-                <w:rFonts w:ascii="Times New Roman" w:hAnsi="Times New Roman" w:cs="Times New Roman"/>
-                <w:noProof/>
-                <w:webHidden/>
-              </w:rPr>
-              <w:instrText xml:space="preserve"> PAGEREF _Toc421448598 \h </w:instrText>
-            </w:r>
-            <w:r>
-              <w:rPr>
-                <w:rFonts w:ascii="Times New Roman" w:hAnsi="Times New Roman" w:cs="Times New Roman"/>
-                <w:noProof/>
-                <w:webHidden/>
-              </w:rPr>
-            </w:r>
-            <w:r>
-              <w:rPr>
-                <w:rFonts w:ascii="Times New Roman" w:hAnsi="Times New Roman" w:cs="Times New Roman"/>
+                <w:noProof/>
+                <w:webHidden/>
+              </w:rPr>
+              <w:instrText xml:space="preserve"> PAGEREF _Toc422038800 \h </w:instrText>
+            </w:r>
+            <w:r>
+              <w:rPr>
+                <w:noProof/>
+                <w:webHidden/>
+              </w:rPr>
+            </w:r>
+            <w:r>
+              <w:rPr>
                 <w:noProof/>
                 <w:webHidden/>
               </w:rPr>
@@ -1115,7 +1182,6 @@
             </w:r>
             <w:r>
               <w:rPr>
-                <w:rFonts w:ascii="Times New Roman" w:hAnsi="Times New Roman" w:cs="Times New Roman"/>
                 <w:noProof/>
                 <w:webHidden/>
               </w:rPr>
@@ -1123,7 +1189,6 @@
             </w:r>
             <w:r>
               <w:rPr>
-                <w:rFonts w:ascii="Times New Roman" w:hAnsi="Times New Roman" w:cs="Times New Roman"/>
                 <w:noProof/>
                 <w:webHidden/>
               </w:rPr>
@@ -1134,24 +1199,38 @@
         <w:p>
           <w:pPr>
             <w:pStyle w:val="TOC1"/>
+            <w:tabs>
+              <w:tab w:val="left" w:pos="440"/>
+            </w:tabs>
             <w:rPr>
-              <w:rFonts w:ascii="Times New Roman" w:hAnsi="Times New Roman" w:cs="Times New Roman"/>
               <w:noProof/>
               <w:lang w:val="en-SG"/>
             </w:rPr>
           </w:pPr>
-          <w:hyperlink w:anchor="_Toc421448599" w:history="1">
+          <w:hyperlink w:anchor="_Toc422038801" w:history="1">
             <w:r>
               <w:rPr>
                 <w:rStyle w:val="Hyperlink"/>
-                <w:rFonts w:ascii="Times New Roman" w:hAnsi="Times New Roman" w:cs="Times New Roman"/>
+                <w:noProof/>
+              </w:rPr>
+              <w:t>6.</w:t>
+            </w:r>
+            <w:r>
+              <w:rPr>
+                <w:noProof/>
+                <w:lang w:val="en-SG"/>
+              </w:rPr>
+              <w:tab/>
+            </w:r>
+            <w:r>
+              <w:rPr>
+                <w:rStyle w:val="Hyperlink"/>
                 <w:noProof/>
               </w:rPr>
               <w:t>Software Code and Algorithms</w:t>
             </w:r>
             <w:r>
               <w:rPr>
-                <w:rFonts w:ascii="Times New Roman" w:hAnsi="Times New Roman" w:cs="Times New Roman"/>
                 <w:noProof/>
                 <w:webHidden/>
               </w:rPr>
@@ -1159,7 +1238,6 @@
             </w:r>
             <w:r>
               <w:rPr>
-                <w:rFonts w:ascii="Times New Roman" w:hAnsi="Times New Roman" w:cs="Times New Roman"/>
                 <w:noProof/>
                 <w:webHidden/>
               </w:rPr>
@@ -1167,22 +1245,19 @@
             </w:r>
             <w:r>
               <w:rPr>
-                <w:rFonts w:ascii="Times New Roman" w:hAnsi="Times New Roman" w:cs="Times New Roman"/>
-                <w:noProof/>
-                <w:webHidden/>
-              </w:rPr>
-              <w:instrText xml:space="preserve"> PAGEREF _Toc421448599 \h </w:instrText>
-            </w:r>
-            <w:r>
-              <w:rPr>
-                <w:rFonts w:ascii="Times New Roman" w:hAnsi="Times New Roman" w:cs="Times New Roman"/>
-                <w:noProof/>
-                <w:webHidden/>
-              </w:rPr>
-            </w:r>
-            <w:r>
-              <w:rPr>
-                <w:rFonts w:ascii="Times New Roman" w:hAnsi="Times New Roman" w:cs="Times New Roman"/>
+                <w:noProof/>
+                <w:webHidden/>
+              </w:rPr>
+              <w:instrText xml:space="preserve"> PAGEREF _Toc422038801 \h </w:instrText>
+            </w:r>
+            <w:r>
+              <w:rPr>
+                <w:noProof/>
+                <w:webHidden/>
+              </w:rPr>
+            </w:r>
+            <w:r>
+              <w:rPr>
                 <w:noProof/>
                 <w:webHidden/>
               </w:rPr>
@@ -1190,7 +1265,6 @@
             </w:r>
             <w:r>
               <w:rPr>
-                <w:rFonts w:ascii="Times New Roman" w:hAnsi="Times New Roman" w:cs="Times New Roman"/>
                 <w:noProof/>
                 <w:webHidden/>
               </w:rPr>
@@ -1198,7 +1272,6 @@
             </w:r>
             <w:r>
               <w:rPr>
-                <w:rFonts w:ascii="Times New Roman" w:hAnsi="Times New Roman" w:cs="Times New Roman"/>
                 <w:noProof/>
                 <w:webHidden/>
               </w:rPr>
@@ -1209,24 +1282,38 @@
         <w:p>
           <w:pPr>
             <w:pStyle w:val="TOC1"/>
+            <w:tabs>
+              <w:tab w:val="left" w:pos="440"/>
+            </w:tabs>
             <w:rPr>
-              <w:rFonts w:ascii="Times New Roman" w:hAnsi="Times New Roman" w:cs="Times New Roman"/>
               <w:noProof/>
               <w:lang w:val="en-SG"/>
             </w:rPr>
           </w:pPr>
-          <w:hyperlink w:anchor="_Toc421448600" w:history="1">
+          <w:hyperlink w:anchor="_Toc422038802" w:history="1">
             <w:r>
               <w:rPr>
                 <w:rStyle w:val="Hyperlink"/>
-                <w:rFonts w:ascii="Times New Roman" w:hAnsi="Times New Roman" w:cs="Times New Roman"/>
+                <w:noProof/>
+              </w:rPr>
+              <w:t>7.</w:t>
+            </w:r>
+            <w:r>
+              <w:rPr>
+                <w:noProof/>
+                <w:lang w:val="en-SG"/>
+              </w:rPr>
+              <w:tab/>
+            </w:r>
+            <w:r>
+              <w:rPr>
+                <w:rStyle w:val="Hyperlink"/>
                 <w:noProof/>
               </w:rPr>
               <w:t>Risk Assessment and Contingency Planning</w:t>
             </w:r>
             <w:r>
               <w:rPr>
-                <w:rFonts w:ascii="Times New Roman" w:hAnsi="Times New Roman" w:cs="Times New Roman"/>
                 <w:noProof/>
                 <w:webHidden/>
               </w:rPr>
@@ -1234,7 +1321,6 @@
             </w:r>
             <w:r>
               <w:rPr>
-                <w:rFonts w:ascii="Times New Roman" w:hAnsi="Times New Roman" w:cs="Times New Roman"/>
                 <w:noProof/>
                 <w:webHidden/>
               </w:rPr>
@@ -1242,22 +1328,19 @@
             </w:r>
             <w:r>
               <w:rPr>
-                <w:rFonts w:ascii="Times New Roman" w:hAnsi="Times New Roman" w:cs="Times New Roman"/>
-                <w:noProof/>
-                <w:webHidden/>
-              </w:rPr>
-              <w:instrText xml:space="preserve"> PAGEREF _Toc421448600 \h </w:instrText>
-            </w:r>
-            <w:r>
-              <w:rPr>
-                <w:rFonts w:ascii="Times New Roman" w:hAnsi="Times New Roman" w:cs="Times New Roman"/>
-                <w:noProof/>
-                <w:webHidden/>
-              </w:rPr>
-            </w:r>
-            <w:r>
-              <w:rPr>
-                <w:rFonts w:ascii="Times New Roman" w:hAnsi="Times New Roman" w:cs="Times New Roman"/>
+                <w:noProof/>
+                <w:webHidden/>
+              </w:rPr>
+              <w:instrText xml:space="preserve"> PAGEREF _Toc422038802 \h </w:instrText>
+            </w:r>
+            <w:r>
+              <w:rPr>
+                <w:noProof/>
+                <w:webHidden/>
+              </w:rPr>
+            </w:r>
+            <w:r>
+              <w:rPr>
                 <w:noProof/>
                 <w:webHidden/>
               </w:rPr>
@@ -1265,7 +1348,6 @@
             </w:r>
             <w:r>
               <w:rPr>
-                <w:rFonts w:ascii="Times New Roman" w:hAnsi="Times New Roman" w:cs="Times New Roman"/>
                 <w:noProof/>
                 <w:webHidden/>
               </w:rPr>
@@ -1273,7 +1355,6 @@
             </w:r>
             <w:r>
               <w:rPr>
-                <w:rFonts w:ascii="Times New Roman" w:hAnsi="Times New Roman" w:cs="Times New Roman"/>
                 <w:noProof/>
                 <w:webHidden/>
               </w:rPr>
@@ -1284,24 +1365,38 @@
         <w:p>
           <w:pPr>
             <w:pStyle w:val="TOC1"/>
+            <w:tabs>
+              <w:tab w:val="left" w:pos="440"/>
+            </w:tabs>
             <w:rPr>
-              <w:rFonts w:ascii="Times New Roman" w:hAnsi="Times New Roman" w:cs="Times New Roman"/>
               <w:noProof/>
               <w:lang w:val="en-SG"/>
             </w:rPr>
           </w:pPr>
-          <w:hyperlink w:anchor="_Toc421448601" w:history="1">
+          <w:hyperlink w:anchor="_Toc422038803" w:history="1">
             <w:r>
               <w:rPr>
                 <w:rStyle w:val="Hyperlink"/>
-                <w:rFonts w:ascii="Times New Roman" w:hAnsi="Times New Roman" w:cs="Times New Roman"/>
+                <w:noProof/>
+              </w:rPr>
+              <w:t>8.</w:t>
+            </w:r>
+            <w:r>
+              <w:rPr>
+                <w:noProof/>
+                <w:lang w:val="en-SG"/>
+              </w:rPr>
+              <w:tab/>
+            </w:r>
+            <w:r>
+              <w:rPr>
+                <w:rStyle w:val="Hyperlink"/>
                 <w:noProof/>
               </w:rPr>
               <w:t>Major Milestones, Task List, and Team Responsibilities</w:t>
             </w:r>
             <w:r>
               <w:rPr>
-                <w:rFonts w:ascii="Times New Roman" w:hAnsi="Times New Roman" w:cs="Times New Roman"/>
                 <w:noProof/>
                 <w:webHidden/>
               </w:rPr>
@@ -1309,7 +1404,6 @@
             </w:r>
             <w:r>
               <w:rPr>
-                <w:rFonts w:ascii="Times New Roman" w:hAnsi="Times New Roman" w:cs="Times New Roman"/>
                 <w:noProof/>
                 <w:webHidden/>
               </w:rPr>
@@ -1317,22 +1411,19 @@
             </w:r>
             <w:r>
               <w:rPr>
-                <w:rFonts w:ascii="Times New Roman" w:hAnsi="Times New Roman" w:cs="Times New Roman"/>
-                <w:noProof/>
-                <w:webHidden/>
-              </w:rPr>
-              <w:instrText xml:space="preserve"> PAGEREF _Toc421448601 \h </w:instrText>
-            </w:r>
-            <w:r>
-              <w:rPr>
-                <w:rFonts w:ascii="Times New Roman" w:hAnsi="Times New Roman" w:cs="Times New Roman"/>
-                <w:noProof/>
-                <w:webHidden/>
-              </w:rPr>
-            </w:r>
-            <w:r>
-              <w:rPr>
-                <w:rFonts w:ascii="Times New Roman" w:hAnsi="Times New Roman" w:cs="Times New Roman"/>
+                <w:noProof/>
+                <w:webHidden/>
+              </w:rPr>
+              <w:instrText xml:space="preserve"> PAGEREF _Toc422038803 \h </w:instrText>
+            </w:r>
+            <w:r>
+              <w:rPr>
+                <w:noProof/>
+                <w:webHidden/>
+              </w:rPr>
+            </w:r>
+            <w:r>
+              <w:rPr>
                 <w:noProof/>
                 <w:webHidden/>
               </w:rPr>
@@ -1340,7 +1431,6 @@
             </w:r>
             <w:r>
               <w:rPr>
-                <w:rFonts w:ascii="Times New Roman" w:hAnsi="Times New Roman" w:cs="Times New Roman"/>
                 <w:noProof/>
                 <w:webHidden/>
               </w:rPr>
@@ -1348,7 +1438,6 @@
             </w:r>
             <w:r>
               <w:rPr>
-                <w:rFonts w:ascii="Times New Roman" w:hAnsi="Times New Roman" w:cs="Times New Roman"/>
                 <w:noProof/>
                 <w:webHidden/>
               </w:rPr>
@@ -1359,24 +1448,38 @@
         <w:p>
           <w:pPr>
             <w:pStyle w:val="TOC1"/>
+            <w:tabs>
+              <w:tab w:val="left" w:pos="440"/>
+            </w:tabs>
             <w:rPr>
-              <w:rFonts w:ascii="Times New Roman" w:hAnsi="Times New Roman" w:cs="Times New Roman"/>
               <w:noProof/>
               <w:lang w:val="en-SG"/>
             </w:rPr>
           </w:pPr>
-          <w:hyperlink w:anchor="_Toc421448602" w:history="1">
+          <w:hyperlink w:anchor="_Toc422038804" w:history="1">
             <w:r>
               <w:rPr>
                 <w:rStyle w:val="Hyperlink"/>
-                <w:rFonts w:ascii="Times New Roman" w:hAnsi="Times New Roman" w:cs="Times New Roman"/>
+                <w:noProof/>
+              </w:rPr>
+              <w:t>9.</w:t>
+            </w:r>
+            <w:r>
+              <w:rPr>
+                <w:noProof/>
+                <w:lang w:val="en-SG"/>
+              </w:rPr>
+              <w:tab/>
+            </w:r>
+            <w:r>
+              <w:rPr>
+                <w:rStyle w:val="Hyperlink"/>
                 <w:noProof/>
               </w:rPr>
               <w:t>References and Appendices</w:t>
             </w:r>
             <w:r>
               <w:rPr>
-                <w:rFonts w:ascii="Times New Roman" w:hAnsi="Times New Roman" w:cs="Times New Roman"/>
                 <w:noProof/>
                 <w:webHidden/>
               </w:rPr>
@@ -1384,7 +1487,6 @@
             </w:r>
             <w:r>
               <w:rPr>
-                <w:rFonts w:ascii="Times New Roman" w:hAnsi="Times New Roman" w:cs="Times New Roman"/>
                 <w:noProof/>
                 <w:webHidden/>
               </w:rPr>
@@ -1392,22 +1494,19 @@
             </w:r>
             <w:r>
               <w:rPr>
-                <w:rFonts w:ascii="Times New Roman" w:hAnsi="Times New Roman" w:cs="Times New Roman"/>
-                <w:noProof/>
-                <w:webHidden/>
-              </w:rPr>
-              <w:instrText xml:space="preserve"> PAGEREF _Toc421448602 \h </w:instrText>
-            </w:r>
-            <w:r>
-              <w:rPr>
-                <w:rFonts w:ascii="Times New Roman" w:hAnsi="Times New Roman" w:cs="Times New Roman"/>
-                <w:noProof/>
-                <w:webHidden/>
-              </w:rPr>
-            </w:r>
-            <w:r>
-              <w:rPr>
-                <w:rFonts w:ascii="Times New Roman" w:hAnsi="Times New Roman" w:cs="Times New Roman"/>
+                <w:noProof/>
+                <w:webHidden/>
+              </w:rPr>
+              <w:instrText xml:space="preserve"> PAGEREF _Toc422038804 \h </w:instrText>
+            </w:r>
+            <w:r>
+              <w:rPr>
+                <w:noProof/>
+                <w:webHidden/>
+              </w:rPr>
+            </w:r>
+            <w:r>
+              <w:rPr>
                 <w:noProof/>
                 <w:webHidden/>
               </w:rPr>
@@ -1415,7 +1514,6 @@
             </w:r>
             <w:r>
               <w:rPr>
-                <w:rFonts w:ascii="Times New Roman" w:hAnsi="Times New Roman" w:cs="Times New Roman"/>
                 <w:noProof/>
                 <w:webHidden/>
               </w:rPr>
@@ -1423,7 +1521,6 @@
             </w:r>
             <w:r>
               <w:rPr>
-                <w:rFonts w:ascii="Times New Roman" w:hAnsi="Times New Roman" w:cs="Times New Roman"/>
                 <w:noProof/>
                 <w:webHidden/>
               </w:rPr>
@@ -1486,11 +1583,18 @@
     <w:p>
       <w:pPr>
         <w:pStyle w:val="Heading1"/>
-      </w:pPr>
-      <w:bookmarkStart w:id="1" w:name="_Toc421448594"/>
+        <w:numPr>
+          <w:ilvl w:val="0"/>
+          <w:numId w:val="9"/>
+        </w:numPr>
+      </w:pPr>
+      <w:bookmarkStart w:id="1" w:name="_Toc422038796"/>
       <w:r>
         <w:lastRenderedPageBreak/>
-        <w:t>Preface</w:t>
+        <w:t>P</w:t>
+      </w:r>
+      <w:r>
+        <w:t>reface</w:t>
       </w:r>
       <w:bookmarkEnd w:id="1"/>
     </w:p>
@@ -1516,8 +1620,12 @@
     <w:p>
       <w:pPr>
         <w:pStyle w:val="Heading1"/>
-      </w:pPr>
-      <w:bookmarkStart w:id="2" w:name="_Toc421448595"/>
+        <w:numPr>
+          <w:ilvl w:val="0"/>
+          <w:numId w:val="9"/>
+        </w:numPr>
+      </w:pPr>
+      <w:bookmarkStart w:id="2" w:name="_Toc422038797"/>
       <w:r>
         <w:lastRenderedPageBreak/>
         <w:t>Overview of Basic Strategy</w:t>
@@ -1805,8 +1913,12 @@
     <w:p>
       <w:pPr>
         <w:pStyle w:val="Heading1"/>
-      </w:pPr>
-      <w:bookmarkStart w:id="3" w:name="_Toc421448596"/>
+        <w:numPr>
+          <w:ilvl w:val="0"/>
+          <w:numId w:val="9"/>
+        </w:numPr>
+      </w:pPr>
+      <w:bookmarkStart w:id="3" w:name="_Toc422038798"/>
       <w:r>
         <w:lastRenderedPageBreak/>
         <w:t>Chassis</w:t>
@@ -1835,8 +1947,12 @@
     <w:p>
       <w:pPr>
         <w:pStyle w:val="Heading1"/>
-      </w:pPr>
-      <w:bookmarkStart w:id="4" w:name="_Toc421448597"/>
+        <w:numPr>
+          <w:ilvl w:val="0"/>
+          <w:numId w:val="9"/>
+        </w:numPr>
+      </w:pPr>
+      <w:bookmarkStart w:id="4" w:name="_Toc422038799"/>
       <w:r>
         <w:lastRenderedPageBreak/>
         <w:t>Drive System</w:t>
@@ -1865,8 +1981,12 @@
     <w:p>
       <w:pPr>
         <w:pStyle w:val="Heading1"/>
-      </w:pPr>
-      <w:bookmarkStart w:id="5" w:name="_Toc421448598"/>
+        <w:numPr>
+          <w:ilvl w:val="0"/>
+          <w:numId w:val="9"/>
+        </w:numPr>
+      </w:pPr>
+      <w:bookmarkStart w:id="5" w:name="_Toc422038800"/>
       <w:r>
         <w:lastRenderedPageBreak/>
         <w:t>Sensor System</w:t>
@@ -1898,8 +2018,12 @@
     <w:p>
       <w:pPr>
         <w:pStyle w:val="Heading1"/>
-      </w:pPr>
-      <w:bookmarkStart w:id="6" w:name="_Toc421448599"/>
+        <w:numPr>
+          <w:ilvl w:val="0"/>
+          <w:numId w:val="9"/>
+        </w:numPr>
+      </w:pPr>
+      <w:bookmarkStart w:id="6" w:name="_Toc422038801"/>
       <w:r>
         <w:lastRenderedPageBreak/>
         <w:t>Software Code and Algorithms</w:t>
@@ -1948,8 +2072,12 @@
     <w:p>
       <w:pPr>
         <w:pStyle w:val="Heading1"/>
-      </w:pPr>
-      <w:bookmarkStart w:id="7" w:name="_Toc421448600"/>
+        <w:numPr>
+          <w:ilvl w:val="0"/>
+          <w:numId w:val="9"/>
+        </w:numPr>
+      </w:pPr>
+      <w:bookmarkStart w:id="7" w:name="_Toc422038802"/>
       <w:r>
         <w:lastRenderedPageBreak/>
         <w:t>Risk Assessment and Contingency Planning</w:t>
@@ -1998,8 +2126,12 @@
     <w:p>
       <w:pPr>
         <w:pStyle w:val="Heading1"/>
-      </w:pPr>
-      <w:bookmarkStart w:id="8" w:name="_Toc421448601"/>
+        <w:numPr>
+          <w:ilvl w:val="0"/>
+          <w:numId w:val="9"/>
+        </w:numPr>
+      </w:pPr>
+      <w:bookmarkStart w:id="8" w:name="_Toc422038803"/>
       <w:r>
         <w:lastRenderedPageBreak/>
         <w:t>Major Milestones, Task List, and Team Responsibilities</w:t>
@@ -2287,27 +2419,13 @@
         </w:rPr>
         <w:t>Motors</w:t>
       </w:r>
-    </w:p>
-    <w:p>
-      <w:pPr>
-        <w:pStyle w:val="ListParagraph"/>
-        <w:numPr>
-          <w:ilvl w:val="2"/>
-          <w:numId w:val="2"/>
-        </w:numPr>
-        <w:rPr>
-          <w:rFonts w:ascii="Times New Roman" w:hAnsi="Times New Roman" w:cs="Times New Roman"/>
-          <w:sz w:val="24"/>
-          <w:szCs w:val="24"/>
-        </w:rPr>
-      </w:pPr>
-      <w:r>
-        <w:rPr>
-          <w:rFonts w:ascii="Times New Roman" w:hAnsi="Times New Roman" w:cs="Times New Roman"/>
-          <w:sz w:val="24"/>
-          <w:szCs w:val="24"/>
-        </w:rPr>
-        <w:t>Gears</w:t>
+      <w:r>
+        <w:rPr>
+          <w:rFonts w:ascii="Times New Roman" w:hAnsi="Times New Roman" w:cs="Times New Roman"/>
+          <w:sz w:val="24"/>
+          <w:szCs w:val="24"/>
+        </w:rPr>
+        <w:t xml:space="preserve"> and Gears</w:t>
       </w:r>
     </w:p>
     <w:p>
@@ -3190,7 +3308,6 @@
                 <w:sz w:val="24"/>
                 <w:szCs w:val="24"/>
               </w:rPr>
-              <w:lastRenderedPageBreak/>
               <w:t>Minor component and circuit board construction</w:t>
             </w:r>
           </w:p>
@@ -3199,37 +3316,13 @@
     </w:tbl>
     <w:p>
       <w:pPr>
-        <w:rPr>
-          <w:rFonts w:ascii="Times New Roman" w:hAnsi="Times New Roman" w:cs="Times New Roman"/>
-          <w:sz w:val="24"/>
-          <w:szCs w:val="24"/>
-        </w:rPr>
-      </w:pPr>
-    </w:p>
-    <w:p>
-      <w:pPr>
-        <w:rPr>
-          <w:rFonts w:ascii="Times New Roman" w:hAnsi="Times New Roman" w:cs="Times New Roman"/>
-          <w:sz w:val="24"/>
-          <w:szCs w:val="24"/>
-          <w:u w:val="single"/>
-        </w:rPr>
-      </w:pPr>
-      <w:r>
-        <w:rPr>
-          <w:rFonts w:ascii="Times New Roman" w:hAnsi="Times New Roman" w:cs="Times New Roman"/>
-          <w:sz w:val="24"/>
-          <w:szCs w:val="24"/>
-          <w:u w:val="single"/>
-        </w:rPr>
-        <w:br w:type="page"/>
-      </w:r>
-    </w:p>
-    <w:p>
-      <w:pPr>
         <w:pStyle w:val="Heading1"/>
-      </w:pPr>
-      <w:bookmarkStart w:id="9" w:name="_Toc421448602"/>
+        <w:numPr>
+          <w:ilvl w:val="0"/>
+          <w:numId w:val="9"/>
+        </w:numPr>
+      </w:pPr>
+      <w:bookmarkStart w:id="9" w:name="_Toc422038804"/>
       <w:r>
         <w:lastRenderedPageBreak/>
         <w:t>References and Appendices</w:t>
@@ -3308,7 +3401,7 @@
           <w:rPr>
             <w:noProof/>
           </w:rPr>
-          <w:t>14</w:t>
+          <w:t>13</w:t>
         </w:r>
         <w:r>
           <w:rPr>
@@ -3355,6 +3448,96 @@
 <file path=word/numbering.xml><?xml version="1.0" encoding="utf-8"?>
 <w:numbering xmlns:wpc="http://schemas.microsoft.com/office/word/2010/wordprocessingCanvas" xmlns:mc="http://schemas.openxmlformats.org/markup-compatibility/2006" xmlns:o="urn:schemas-microsoft-com:office:office" xmlns:r="http://schemas.openxmlformats.org/officeDocument/2006/relationships" xmlns:m="http://schemas.openxmlformats.org/officeDocument/2006/math" xmlns:v="urn:schemas-microsoft-com:vml" xmlns:wp14="http://schemas.microsoft.com/office/word/2010/wordprocessingDrawing" xmlns:wp="http://schemas.openxmlformats.org/drawingml/2006/wordprocessingDrawing" xmlns:w10="urn:schemas-microsoft-com:office:word" xmlns:w="http://schemas.openxmlformats.org/wordprocessingml/2006/main" xmlns:w14="http://schemas.microsoft.com/office/word/2010/wordml" xmlns:w15="http://schemas.microsoft.com/office/word/2012/wordml" xmlns:wpg="http://schemas.microsoft.com/office/word/2010/wordprocessingGroup" xmlns:wpi="http://schemas.microsoft.com/office/word/2010/wordprocessingInk" xmlns:wne="http://schemas.microsoft.com/office/word/2006/wordml" xmlns:wps="http://schemas.microsoft.com/office/word/2010/wordprocessingShape" mc:Ignorable="w14 w15 wp14">
   <w:abstractNum w:abstractNumId="0" w15:restartNumberingAfterBreak="0">
+    <w:nsid w:val="14077431"/>
+    <w:multiLevelType w:val="hybridMultilevel"/>
+    <w:tmpl w:val="8E249320"/>
+    <w:lvl w:ilvl="0" w:tplc="C8064412">
+      <w:start w:val="1"/>
+      <w:numFmt w:val="decimal"/>
+      <w:lvlText w:val="%1."/>
+      <w:lvlJc w:val="left"/>
+      <w:pPr>
+        <w:ind w:left="360" w:hanging="360"/>
+      </w:pPr>
+      <w:rPr>
+        <w:rFonts w:hint="default"/>
+        <w:u w:val="single"/>
+      </w:rPr>
+    </w:lvl>
+    <w:lvl w:ilvl="1" w:tplc="48090019" w:tentative="1">
+      <w:start w:val="1"/>
+      <w:numFmt w:val="lowerLetter"/>
+      <w:lvlText w:val="%2."/>
+      <w:lvlJc w:val="left"/>
+      <w:pPr>
+        <w:ind w:left="1080" w:hanging="360"/>
+      </w:pPr>
+    </w:lvl>
+    <w:lvl w:ilvl="2" w:tplc="4809001B" w:tentative="1">
+      <w:start w:val="1"/>
+      <w:numFmt w:val="lowerRoman"/>
+      <w:lvlText w:val="%3."/>
+      <w:lvlJc w:val="right"/>
+      <w:pPr>
+        <w:ind w:left="1800" w:hanging="180"/>
+      </w:pPr>
+    </w:lvl>
+    <w:lvl w:ilvl="3" w:tplc="4809000F" w:tentative="1">
+      <w:start w:val="1"/>
+      <w:numFmt w:val="decimal"/>
+      <w:lvlText w:val="%4."/>
+      <w:lvlJc w:val="left"/>
+      <w:pPr>
+        <w:ind w:left="2520" w:hanging="360"/>
+      </w:pPr>
+    </w:lvl>
+    <w:lvl w:ilvl="4" w:tplc="48090019" w:tentative="1">
+      <w:start w:val="1"/>
+      <w:numFmt w:val="lowerLetter"/>
+      <w:lvlText w:val="%5."/>
+      <w:lvlJc w:val="left"/>
+      <w:pPr>
+        <w:ind w:left="3240" w:hanging="360"/>
+      </w:pPr>
+    </w:lvl>
+    <w:lvl w:ilvl="5" w:tplc="4809001B" w:tentative="1">
+      <w:start w:val="1"/>
+      <w:numFmt w:val="lowerRoman"/>
+      <w:lvlText w:val="%6."/>
+      <w:lvlJc w:val="right"/>
+      <w:pPr>
+        <w:ind w:left="3960" w:hanging="180"/>
+      </w:pPr>
+    </w:lvl>
+    <w:lvl w:ilvl="6" w:tplc="4809000F" w:tentative="1">
+      <w:start w:val="1"/>
+      <w:numFmt w:val="decimal"/>
+      <w:lvlText w:val="%7."/>
+      <w:lvlJc w:val="left"/>
+      <w:pPr>
+        <w:ind w:left="4680" w:hanging="360"/>
+      </w:pPr>
+    </w:lvl>
+    <w:lvl w:ilvl="7" w:tplc="48090019" w:tentative="1">
+      <w:start w:val="1"/>
+      <w:numFmt w:val="lowerLetter"/>
+      <w:lvlText w:val="%8."/>
+      <w:lvlJc w:val="left"/>
+      <w:pPr>
+        <w:ind w:left="5400" w:hanging="360"/>
+      </w:pPr>
+    </w:lvl>
+    <w:lvl w:ilvl="8" w:tplc="4809001B" w:tentative="1">
+      <w:start w:val="1"/>
+      <w:numFmt w:val="lowerRoman"/>
+      <w:lvlText w:val="%9."/>
+      <w:lvlJc w:val="right"/>
+      <w:pPr>
+        <w:ind w:left="6120" w:hanging="180"/>
+      </w:pPr>
+    </w:lvl>
+  </w:abstractNum>
+  <w:abstractNum w:abstractNumId="1" w15:restartNumberingAfterBreak="0">
     <w:nsid w:val="40984155"/>
     <w:multiLevelType w:val="hybridMultilevel"/>
     <w:tmpl w:val="34AC28B4"/>
@@ -3467,7 +3650,7 @@
       </w:rPr>
     </w:lvl>
   </w:abstractNum>
-  <w:abstractNum w:abstractNumId="1" w15:restartNumberingAfterBreak="0">
+  <w:abstractNum w:abstractNumId="2" w15:restartNumberingAfterBreak="0">
     <w:nsid w:val="4A487E3A"/>
     <w:multiLevelType w:val="hybridMultilevel"/>
     <w:tmpl w:val="91588740"/>
@@ -3553,7 +3736,7 @@
       </w:pPr>
     </w:lvl>
   </w:abstractNum>
-  <w:abstractNum w:abstractNumId="2" w15:restartNumberingAfterBreak="0">
+  <w:abstractNum w:abstractNumId="3" w15:restartNumberingAfterBreak="0">
     <w:nsid w:val="61110EDE"/>
     <w:multiLevelType w:val="hybridMultilevel"/>
     <w:tmpl w:val="37E84FAA"/>
@@ -3666,7 +3849,7 @@
       </w:rPr>
     </w:lvl>
   </w:abstractNum>
-  <w:abstractNum w:abstractNumId="3" w15:restartNumberingAfterBreak="0">
+  <w:abstractNum w:abstractNumId="4" w15:restartNumberingAfterBreak="0">
     <w:nsid w:val="648C215B"/>
     <w:multiLevelType w:val="hybridMultilevel"/>
     <w:tmpl w:val="C66A428C"/>
@@ -3779,7 +3962,96 @@
       </w:rPr>
     </w:lvl>
   </w:abstractNum>
-  <w:abstractNum w:abstractNumId="4" w15:restartNumberingAfterBreak="0">
+  <w:abstractNum w:abstractNumId="5" w15:restartNumberingAfterBreak="0">
+    <w:nsid w:val="681B18F3"/>
+    <w:multiLevelType w:val="hybridMultilevel"/>
+    <w:tmpl w:val="FCEE0098"/>
+    <w:lvl w:ilvl="0" w:tplc="4809000F">
+      <w:start w:val="1"/>
+      <w:numFmt w:val="decimal"/>
+      <w:lvlText w:val="%1."/>
+      <w:lvlJc w:val="left"/>
+      <w:pPr>
+        <w:ind w:left="360" w:hanging="360"/>
+      </w:pPr>
+      <w:rPr>
+        <w:rFonts w:hint="default"/>
+      </w:rPr>
+    </w:lvl>
+    <w:lvl w:ilvl="1" w:tplc="48090019" w:tentative="1">
+      <w:start w:val="1"/>
+      <w:numFmt w:val="lowerLetter"/>
+      <w:lvlText w:val="%2."/>
+      <w:lvlJc w:val="left"/>
+      <w:pPr>
+        <w:ind w:left="1080" w:hanging="360"/>
+      </w:pPr>
+    </w:lvl>
+    <w:lvl w:ilvl="2" w:tplc="4809001B" w:tentative="1">
+      <w:start w:val="1"/>
+      <w:numFmt w:val="lowerRoman"/>
+      <w:lvlText w:val="%3."/>
+      <w:lvlJc w:val="right"/>
+      <w:pPr>
+        <w:ind w:left="1800" w:hanging="180"/>
+      </w:pPr>
+    </w:lvl>
+    <w:lvl w:ilvl="3" w:tplc="4809000F" w:tentative="1">
+      <w:start w:val="1"/>
+      <w:numFmt w:val="decimal"/>
+      <w:lvlText w:val="%4."/>
+      <w:lvlJc w:val="left"/>
+      <w:pPr>
+        <w:ind w:left="2520" w:hanging="360"/>
+      </w:pPr>
+    </w:lvl>
+    <w:lvl w:ilvl="4" w:tplc="48090019" w:tentative="1">
+      <w:start w:val="1"/>
+      <w:numFmt w:val="lowerLetter"/>
+      <w:lvlText w:val="%5."/>
+      <w:lvlJc w:val="left"/>
+      <w:pPr>
+        <w:ind w:left="3240" w:hanging="360"/>
+      </w:pPr>
+    </w:lvl>
+    <w:lvl w:ilvl="5" w:tplc="4809001B" w:tentative="1">
+      <w:start w:val="1"/>
+      <w:numFmt w:val="lowerRoman"/>
+      <w:lvlText w:val="%6."/>
+      <w:lvlJc w:val="right"/>
+      <w:pPr>
+        <w:ind w:left="3960" w:hanging="180"/>
+      </w:pPr>
+    </w:lvl>
+    <w:lvl w:ilvl="6" w:tplc="4809000F" w:tentative="1">
+      <w:start w:val="1"/>
+      <w:numFmt w:val="decimal"/>
+      <w:lvlText w:val="%7."/>
+      <w:lvlJc w:val="left"/>
+      <w:pPr>
+        <w:ind w:left="4680" w:hanging="360"/>
+      </w:pPr>
+    </w:lvl>
+    <w:lvl w:ilvl="7" w:tplc="48090019" w:tentative="1">
+      <w:start w:val="1"/>
+      <w:numFmt w:val="lowerLetter"/>
+      <w:lvlText w:val="%8."/>
+      <w:lvlJc w:val="left"/>
+      <w:pPr>
+        <w:ind w:left="5400" w:hanging="360"/>
+      </w:pPr>
+    </w:lvl>
+    <w:lvl w:ilvl="8" w:tplc="4809001B" w:tentative="1">
+      <w:start w:val="1"/>
+      <w:numFmt w:val="lowerRoman"/>
+      <w:lvlText w:val="%9."/>
+      <w:lvlJc w:val="right"/>
+      <w:pPr>
+        <w:ind w:left="6120" w:hanging="180"/>
+      </w:pPr>
+    </w:lvl>
+  </w:abstractNum>
+  <w:abstractNum w:abstractNumId="6" w15:restartNumberingAfterBreak="0">
     <w:nsid w:val="6F597F24"/>
     <w:multiLevelType w:val="hybridMultilevel"/>
     <w:tmpl w:val="A83C9144"/>
@@ -3865,7 +4137,7 @@
       </w:pPr>
     </w:lvl>
   </w:abstractNum>
-  <w:abstractNum w:abstractNumId="5" w15:restartNumberingAfterBreak="0">
+  <w:abstractNum w:abstractNumId="7" w15:restartNumberingAfterBreak="0">
     <w:nsid w:val="780D6CF0"/>
     <w:multiLevelType w:val="hybridMultilevel"/>
     <w:tmpl w:val="EA624210"/>
@@ -3978,7 +4250,7 @@
       </w:rPr>
     </w:lvl>
   </w:abstractNum>
-  <w:abstractNum w:abstractNumId="6" w15:restartNumberingAfterBreak="0">
+  <w:abstractNum w:abstractNumId="8" w15:restartNumberingAfterBreak="0">
     <w:nsid w:val="7C8C627F"/>
     <w:multiLevelType w:val="hybridMultilevel"/>
     <w:tmpl w:val="D33E6B4C"/>
@@ -4092,25 +4364,31 @@
     </w:lvl>
   </w:abstractNum>
   <w:num w:numId="1">
+    <w:abstractNumId w:val="6"/>
+  </w:num>
+  <w:num w:numId="2">
+    <w:abstractNumId w:val="2"/>
+  </w:num>
+  <w:num w:numId="3">
+    <w:abstractNumId w:val="7"/>
+  </w:num>
+  <w:num w:numId="4">
+    <w:abstractNumId w:val="8"/>
+  </w:num>
+  <w:num w:numId="5">
+    <w:abstractNumId w:val="1"/>
+  </w:num>
+  <w:num w:numId="6">
+    <w:abstractNumId w:val="3"/>
+  </w:num>
+  <w:num w:numId="7">
     <w:abstractNumId w:val="4"/>
   </w:num>
-  <w:num w:numId="2">
-    <w:abstractNumId w:val="1"/>
-  </w:num>
-  <w:num w:numId="3">
-    <w:abstractNumId w:val="5"/>
-  </w:num>
-  <w:num w:numId="4">
-    <w:abstractNumId w:val="6"/>
-  </w:num>
-  <w:num w:numId="5">
+  <w:num w:numId="8">
     <w:abstractNumId w:val="0"/>
   </w:num>
-  <w:num w:numId="6">
-    <w:abstractNumId w:val="2"/>
-  </w:num>
-  <w:num w:numId="7">
-    <w:abstractNumId w:val="3"/>
+  <w:num w:numId="9">
+    <w:abstractNumId w:val="5"/>
   </w:num>
 </w:numbering>
 </file>
@@ -4983,7 +5261,7 @@
 </file>
 
 <file path=customXml/itemProps1.xml><?xml version="1.0" encoding="utf-8"?>
-<ds:datastoreItem xmlns:ds="http://schemas.openxmlformats.org/officeDocument/2006/customXml" ds:itemID="{1C7831A9-26DD-49AC-A8FD-991DB77B2F51}">
+<ds:datastoreItem xmlns:ds="http://schemas.openxmlformats.org/officeDocument/2006/customXml" ds:itemID="{25974F06-D38B-456D-B42E-1754C4C04C9C}">
   <ds:schemaRefs>
     <ds:schemaRef ds:uri="http://schemas.openxmlformats.org/officeDocument/2006/bibliography"/>
   </ds:schemaRefs>

</xml_diff>

<commit_message>
aparently some changes were made
</commit_message>
<xml_diff>
--- a/Robot/Formal Design Proposal for the ENPH 253 Robot Competition.docx
+++ b/Robot/Formal Design Proposal for the ENPH 253 Robot Competition.docx
@@ -347,25 +347,7 @@
           <w:sz w:val="24"/>
           <w:szCs w:val="24"/>
         </w:rPr>
-        <w:t xml:space="preserve"> </w:t>
-      </w:r>
-      <w:proofErr w:type="spellStart"/>
-      <w:r>
-        <w:rPr>
-          <w:rFonts w:ascii="Times New Roman" w:hAnsi="Times New Roman" w:cs="Times New Roman"/>
-          <w:sz w:val="24"/>
-          <w:szCs w:val="24"/>
-        </w:rPr>
-        <w:t>Wasteneys</w:t>
-      </w:r>
-      <w:proofErr w:type="spellEnd"/>
-      <w:r>
-        <w:rPr>
-          <w:rFonts w:ascii="Times New Roman" w:hAnsi="Times New Roman" w:cs="Times New Roman"/>
-          <w:sz w:val="24"/>
-          <w:szCs w:val="24"/>
-        </w:rPr>
-        <w:t xml:space="preserve"> (ID: </w:t>
+        <w:t xml:space="preserve"> Wasteneys (ID: </w:t>
       </w:r>
       <w:r>
         <w:rPr>
@@ -509,7 +491,55 @@
           <w:szCs w:val="24"/>
         </w:rPr>
         <w:tab/>
-        <w:t>The competition will be held on August 13, 2015, which will give the team roughly 2 months by the time this proposal has been written to design and construct the robot. In the event of a milestone that is in danger of not being met all members of the team are to take drastic measures in order to meet this milestone, which will include, but not limited to, emergency meetings during non-lecture times, extra lab hours before or after the lab time set by the timetable given permission by lab supervisors, and any minor arrangements in personal schedule in order to make time to conduct work.</w:t>
+        <w:t>The compe</w:t>
+      </w:r>
+      <w:r>
+        <w:rPr>
+          <w:rFonts w:ascii="Times New Roman" w:hAnsi="Times New Roman" w:cs="Times New Roman"/>
+          <w:sz w:val="24"/>
+          <w:szCs w:val="24"/>
+        </w:rPr>
+        <w:t>tition will be held on August 6</w:t>
+      </w:r>
+      <w:r>
+        <w:rPr>
+          <w:rFonts w:ascii="Times New Roman" w:hAnsi="Times New Roman" w:cs="Times New Roman"/>
+          <w:sz w:val="24"/>
+          <w:szCs w:val="24"/>
+        </w:rPr>
+        <w:t>, 2015, which will g</w:t>
+      </w:r>
+      <w:r>
+        <w:rPr>
+          <w:rFonts w:ascii="Times New Roman" w:hAnsi="Times New Roman" w:cs="Times New Roman"/>
+          <w:sz w:val="24"/>
+          <w:szCs w:val="24"/>
+        </w:rPr>
+        <w:t>ive the team roughly 6 weeks from</w:t>
+      </w:r>
+      <w:r>
+        <w:rPr>
+          <w:rFonts w:ascii="Times New Roman" w:hAnsi="Times New Roman" w:cs="Times New Roman"/>
+          <w:sz w:val="24"/>
+          <w:szCs w:val="24"/>
+        </w:rPr>
+        <w:t xml:space="preserve"> the time this proposal has been written to design and construct the robot. In the event of a milestone that is in danger of not being met all members of the team are to take drastic measures in order to meet this milestone, which w</w:t>
+      </w:r>
+      <w:r>
+        <w:rPr>
+          <w:rFonts w:ascii="Times New Roman" w:hAnsi="Times New Roman" w:cs="Times New Roman"/>
+          <w:sz w:val="24"/>
+          <w:szCs w:val="24"/>
+        </w:rPr>
+        <w:t>ill include, but not limited to:</w:t>
+      </w:r>
+      <w:r>
+        <w:rPr>
+          <w:rFonts w:ascii="Times New Roman" w:hAnsi="Times New Roman" w:cs="Times New Roman"/>
+          <w:sz w:val="24"/>
+          <w:szCs w:val="24"/>
+        </w:rPr>
+        <w:t xml:space="preserve"> emergency meetings during non-lecture times, extra lab hours before or after the lab time set by the timetable given permission by lab supervisors, and any minor arrangements in personal schedule in order to make time to conduct work.</w:t>
       </w:r>
       <w:r>
         <w:rPr>
@@ -525,7 +555,23 @@
           <w:sz w:val="24"/>
           <w:szCs w:val="24"/>
         </w:rPr>
-        <w:t xml:space="preserve">Due to the nature of each team member’s timetable most courses will be finished around the end of June. This would mean that more time can be allocated in completing the robot and its design starting from late June and early July, and milestones can be met at more reasonable times and can be spaced out much less in order to accommodate </w:t>
+        <w:t>Due to the nature of each team member’s timetable most courses will be finished around the end of June. This would mean th</w:t>
+      </w:r>
+      <w:r>
+        <w:rPr>
+          <w:rFonts w:ascii="Times New Roman" w:hAnsi="Times New Roman" w:cs="Times New Roman"/>
+          <w:sz w:val="24"/>
+          <w:szCs w:val="24"/>
+        </w:rPr>
+        <w:t>at more time can be allocated to</w:t>
+      </w:r>
+      <w:r>
+        <w:rPr>
+          <w:rFonts w:ascii="Times New Roman" w:hAnsi="Times New Roman" w:cs="Times New Roman"/>
+          <w:sz w:val="24"/>
+          <w:szCs w:val="24"/>
+        </w:rPr>
+        <w:t xml:space="preserve"> completing the robot and its design starting from late June and early July, and milestones can be met at more reasonable times and can be spaced out much less in order to accommodate </w:t>
       </w:r>
       <w:r>
         <w:rPr>
@@ -549,17 +595,7 @@
           <w:sz w:val="24"/>
           <w:szCs w:val="24"/>
         </w:rPr>
-        <w:t>hifts in the milestone schedule, all of which have been agreed upon by al</w:t>
-      </w:r>
-      <w:bookmarkStart w:id="0" w:name="_GoBack"/>
-      <w:bookmarkEnd w:id="0"/>
-      <w:r>
-        <w:rPr>
-          <w:rFonts w:ascii="Times New Roman" w:hAnsi="Times New Roman" w:cs="Times New Roman"/>
-          <w:sz w:val="24"/>
-          <w:szCs w:val="24"/>
-        </w:rPr>
-        <w:t>l four team members.</w:t>
+        <w:t>hifts in the milestone schedule, all of which have been agreed upon by all four team members.</w:t>
       </w:r>
     </w:p>
     <w:p>
@@ -1588,7 +1624,7 @@
           <w:numId w:val="9"/>
         </w:numPr>
       </w:pPr>
-      <w:bookmarkStart w:id="1" w:name="_Toc422038796"/>
+      <w:bookmarkStart w:id="0" w:name="_Toc422038796"/>
       <w:r>
         <w:lastRenderedPageBreak/>
         <w:t>P</w:t>
@@ -1596,7 +1632,7 @@
       <w:r>
         <w:t>reface</w:t>
       </w:r>
-      <w:bookmarkEnd w:id="1"/>
+      <w:bookmarkEnd w:id="0"/>
     </w:p>
     <w:p>
       <w:pPr>
@@ -1625,236 +1661,263 @@
           <w:numId w:val="9"/>
         </w:numPr>
       </w:pPr>
-      <w:bookmarkStart w:id="2" w:name="_Toc422038797"/>
+      <w:bookmarkStart w:id="1" w:name="_Toc422038797"/>
       <w:r>
         <w:lastRenderedPageBreak/>
         <w:t>Overview of Basic Strategy</w:t>
       </w:r>
+      <w:bookmarkEnd w:id="1"/>
+    </w:p>
+    <w:p>
+      <w:pPr>
+        <w:rPr>
+          <w:rFonts w:ascii="Times New Roman" w:hAnsi="Times New Roman" w:cs="Times New Roman"/>
+          <w:sz w:val="24"/>
+          <w:szCs w:val="24"/>
+        </w:rPr>
+      </w:pPr>
+    </w:p>
+    <w:p>
+      <w:pPr>
+        <w:ind w:firstLine="720"/>
+        <w:rPr>
+          <w:rFonts w:ascii="Times New Roman" w:hAnsi="Times New Roman" w:cs="Times New Roman"/>
+          <w:sz w:val="24"/>
+          <w:szCs w:val="24"/>
+        </w:rPr>
+      </w:pPr>
+      <w:r>
+        <w:rPr>
+          <w:rFonts w:ascii="Times New Roman" w:hAnsi="Times New Roman" w:cs="Times New Roman"/>
+          <w:sz w:val="24"/>
+          <w:szCs w:val="24"/>
+        </w:rPr>
+        <w:t>The strategy our team will be approaching given the circumstances of the competition is</w:t>
+      </w:r>
+      <w:r>
+        <w:rPr>
+          <w:rFonts w:ascii="Times New Roman" w:hAnsi="Times New Roman" w:cs="Times New Roman"/>
+          <w:sz w:val="24"/>
+          <w:szCs w:val="24"/>
+        </w:rPr>
+        <w:t xml:space="preserve"> as follows:</w:t>
+      </w:r>
+    </w:p>
+    <w:p>
+      <w:pPr>
+        <w:ind w:firstLine="720"/>
+        <w:rPr>
+          <w:rFonts w:ascii="Times New Roman" w:hAnsi="Times New Roman" w:cs="Times New Roman"/>
+          <w:sz w:val="24"/>
+          <w:szCs w:val="24"/>
+        </w:rPr>
+      </w:pPr>
+      <w:r>
+        <w:rPr>
+          <w:rFonts w:ascii="Times New Roman" w:hAnsi="Times New Roman" w:cs="Times New Roman"/>
+          <w:sz w:val="24"/>
+          <w:szCs w:val="24"/>
+        </w:rPr>
+        <w:t xml:space="preserve">The robot will be using a tape following mechanism that utilizes a QRD1114 Infrared Reflective Optosensor in order to follow the path set out for the course. It will also be using these optosensors to detect tape markings that represent the location of a pet. The first three pets are located to the side of the path, directly beside the tape marking. Our robot will utilize an arm located directly above the optosensors in order to retrieve the pet. The arm is equipped with a permanent magnet, which will be used to connect to the pet’s magnet on its head. </w:t>
+      </w:r>
+      <w:r>
+        <w:rPr>
+          <w:rFonts w:ascii="Times New Roman" w:hAnsi="Times New Roman" w:cs="Times New Roman"/>
+          <w:sz w:val="24"/>
+          <w:szCs w:val="24"/>
+        </w:rPr>
+        <w:t xml:space="preserve">A switch in the arm next to the magnet will tell the robot to raise the arm and </w:t>
+      </w:r>
+      <w:r>
+        <w:rPr>
+          <w:rFonts w:ascii="Times New Roman" w:hAnsi="Times New Roman" w:cs="Times New Roman"/>
+          <w:sz w:val="24"/>
+          <w:szCs w:val="24"/>
+        </w:rPr>
+        <w:t xml:space="preserve">release the pet onto a basket carried </w:t>
+      </w:r>
+      <w:r>
+        <w:rPr>
+          <w:rFonts w:ascii="Times New Roman" w:hAnsi="Times New Roman" w:cs="Times New Roman"/>
+          <w:sz w:val="24"/>
+          <w:szCs w:val="24"/>
+        </w:rPr>
+        <w:t>by the robot</w:t>
+      </w:r>
+      <w:r>
+        <w:rPr>
+          <w:rFonts w:ascii="Times New Roman" w:hAnsi="Times New Roman" w:cs="Times New Roman"/>
+          <w:sz w:val="24"/>
+          <w:szCs w:val="24"/>
+        </w:rPr>
+        <w:t>.</w:t>
+      </w:r>
+    </w:p>
+    <w:p>
+      <w:pPr>
+        <w:ind w:firstLine="720"/>
+        <w:rPr>
+          <w:rFonts w:ascii="Times New Roman" w:hAnsi="Times New Roman" w:cs="Times New Roman"/>
+          <w:sz w:val="24"/>
+          <w:szCs w:val="24"/>
+        </w:rPr>
+      </w:pPr>
+      <w:r>
+        <w:rPr>
+          <w:rFonts w:ascii="Times New Roman" w:hAnsi="Times New Roman" w:cs="Times New Roman"/>
+          <w:sz w:val="24"/>
+          <w:szCs w:val="24"/>
+        </w:rPr>
+        <w:t xml:space="preserve">The basket itself is designed as two separate parts, essentially two baskets on top of one another. The first basket will be designed to carry the first three pets. After climbing the ramp, the robot will proceed to </w:t>
+      </w:r>
+      <w:r>
+        <w:rPr>
+          <w:rFonts w:ascii="Times New Roman" w:hAnsi="Times New Roman" w:cs="Times New Roman"/>
+          <w:sz w:val="24"/>
+          <w:szCs w:val="24"/>
+        </w:rPr>
+        <w:t xml:space="preserve">launch </w:t>
+      </w:r>
+      <w:r>
+        <w:rPr>
+          <w:rFonts w:ascii="Times New Roman" w:hAnsi="Times New Roman" w:cs="Times New Roman"/>
+          <w:sz w:val="24"/>
+          <w:szCs w:val="24"/>
+        </w:rPr>
+        <w:t xml:space="preserve">the first three pets towards the start/rescue area, which is located next to the top </w:t>
+      </w:r>
+      <w:r>
+        <w:rPr>
+          <w:rFonts w:ascii="Times New Roman" w:hAnsi="Times New Roman" w:cs="Times New Roman"/>
+          <w:sz w:val="24"/>
+          <w:szCs w:val="24"/>
+        </w:rPr>
+        <w:t>of the ramp and a level below, by using the first basket as a catapult. This would also, in turn, expose the second basket for the last three pets, with the first basket acting as a wall for the second basket.</w:t>
+      </w:r>
+    </w:p>
+    <w:p>
+      <w:pPr>
+        <w:ind w:firstLine="720"/>
+        <w:rPr>
+          <w:rFonts w:ascii="Times New Roman" w:hAnsi="Times New Roman" w:cs="Times New Roman"/>
+          <w:sz w:val="24"/>
+          <w:szCs w:val="24"/>
+        </w:rPr>
+      </w:pPr>
+      <w:r>
+        <w:rPr>
+          <w:rFonts w:ascii="Times New Roman" w:hAnsi="Times New Roman" w:cs="Times New Roman"/>
+          <w:sz w:val="24"/>
+          <w:szCs w:val="24"/>
+        </w:rPr>
+        <w:t xml:space="preserve">At this point the operation of pet </w:t>
+      </w:r>
+      <w:r>
+        <w:rPr>
+          <w:rFonts w:ascii="Times New Roman" w:hAnsi="Times New Roman" w:cs="Times New Roman"/>
+          <w:sz w:val="24"/>
+          <w:szCs w:val="24"/>
+        </w:rPr>
+        <w:t>retrieval</w:t>
+      </w:r>
+      <w:r>
+        <w:rPr>
+          <w:rFonts w:ascii="Times New Roman" w:hAnsi="Times New Roman" w:cs="Times New Roman"/>
+          <w:sz w:val="24"/>
+          <w:szCs w:val="24"/>
+        </w:rPr>
+        <w:t xml:space="preserve"> will </w:t>
+      </w:r>
+      <w:r>
+        <w:rPr>
+          <w:rFonts w:ascii="Times New Roman" w:hAnsi="Times New Roman" w:cs="Times New Roman"/>
+          <w:sz w:val="24"/>
+          <w:szCs w:val="24"/>
+        </w:rPr>
+        <w:t>be changing</w:t>
+      </w:r>
+      <w:r>
+        <w:rPr>
+          <w:rFonts w:ascii="Times New Roman" w:hAnsi="Times New Roman" w:cs="Times New Roman"/>
+          <w:sz w:val="24"/>
+          <w:szCs w:val="24"/>
+        </w:rPr>
+        <w:t xml:space="preserve"> </w:t>
+      </w:r>
+      <w:r>
+        <w:rPr>
+          <w:rFonts w:ascii="Times New Roman" w:hAnsi="Times New Roman" w:cs="Times New Roman"/>
+          <w:sz w:val="24"/>
+          <w:szCs w:val="24"/>
+        </w:rPr>
+        <w:t xml:space="preserve">in order </w:t>
+      </w:r>
+      <w:r>
+        <w:rPr>
+          <w:rFonts w:ascii="Times New Roman" w:hAnsi="Times New Roman" w:cs="Times New Roman"/>
+          <w:sz w:val="24"/>
+          <w:szCs w:val="24"/>
+        </w:rPr>
+        <w:t xml:space="preserve">to accommodate </w:t>
+      </w:r>
+      <w:r>
+        <w:rPr>
+          <w:rFonts w:ascii="Times New Roman" w:hAnsi="Times New Roman" w:cs="Times New Roman"/>
+          <w:sz w:val="24"/>
+          <w:szCs w:val="24"/>
+        </w:rPr>
+        <w:t xml:space="preserve">each of </w:t>
+      </w:r>
+      <w:r>
+        <w:rPr>
+          <w:rFonts w:ascii="Times New Roman" w:hAnsi="Times New Roman" w:cs="Times New Roman"/>
+          <w:sz w:val="24"/>
+          <w:szCs w:val="24"/>
+        </w:rPr>
+        <w:t>the special cases of the last three pets. The fourth pet is located on the path in front of the robot, and marked with tape markings. Thus, once the robot locates the tape marking, as it did with the first three pets, it will attempt to grab the pet by reaching out in front rather than from the side.</w:t>
+      </w:r>
+      <w:r>
+        <w:rPr>
+          <w:rFonts w:ascii="Times New Roman" w:hAnsi="Times New Roman" w:cs="Times New Roman"/>
+          <w:sz w:val="24"/>
+          <w:szCs w:val="24"/>
+        </w:rPr>
+        <w:t xml:space="preserve"> The pet will be carried on the second basket now exposed after the ejection of the first basket earlier. </w:t>
+      </w:r>
+      <w:r>
+        <w:rPr>
+          <w:rFonts w:ascii="Times New Roman" w:hAnsi="Times New Roman" w:cs="Times New Roman"/>
+          <w:sz w:val="24"/>
+          <w:szCs w:val="24"/>
+        </w:rPr>
+        <w:t xml:space="preserve">After </w:t>
+      </w:r>
+      <w:r>
+        <w:rPr>
+          <w:rFonts w:ascii="Times New Roman" w:hAnsi="Times New Roman" w:cs="Times New Roman"/>
+          <w:strike/>
+          <w:sz w:val="24"/>
+          <w:szCs w:val="24"/>
+        </w:rPr>
+        <w:t>locating the tape marking</w:t>
+      </w:r>
+      <w:r>
+        <w:rPr>
+          <w:rFonts w:ascii="Times New Roman" w:hAnsi="Times New Roman" w:cs="Times New Roman"/>
+          <w:sz w:val="24"/>
+          <w:szCs w:val="24"/>
+        </w:rPr>
+        <w:t xml:space="preserve"> for the fifth pet, located in the rafters, the arm will extend upwards and grab the pet using the magnet. This is similar to the first three pets to the side on the ground, the o</w:t>
+      </w:r>
+      <w:bookmarkStart w:id="2" w:name="_GoBack"/>
       <w:bookmarkEnd w:id="2"/>
-    </w:p>
-    <w:p>
-      <w:pPr>
-        <w:rPr>
-          <w:rFonts w:ascii="Times New Roman" w:hAnsi="Times New Roman" w:cs="Times New Roman"/>
-          <w:sz w:val="24"/>
-          <w:szCs w:val="24"/>
-        </w:rPr>
-      </w:pPr>
-    </w:p>
-    <w:p>
-      <w:pPr>
-        <w:ind w:firstLine="720"/>
-        <w:rPr>
-          <w:rFonts w:ascii="Times New Roman" w:hAnsi="Times New Roman" w:cs="Times New Roman"/>
-          <w:sz w:val="24"/>
-          <w:szCs w:val="24"/>
-        </w:rPr>
-      </w:pPr>
-      <w:r>
-        <w:rPr>
-          <w:rFonts w:ascii="Times New Roman" w:hAnsi="Times New Roman" w:cs="Times New Roman"/>
-          <w:sz w:val="24"/>
-          <w:szCs w:val="24"/>
-        </w:rPr>
-        <w:t>The strategy our team will be approaching given the circumstances of the competition is</w:t>
-      </w:r>
-      <w:r>
-        <w:rPr>
-          <w:rFonts w:ascii="Times New Roman" w:hAnsi="Times New Roman" w:cs="Times New Roman"/>
-          <w:sz w:val="24"/>
-          <w:szCs w:val="24"/>
-        </w:rPr>
-        <w:t xml:space="preserve"> as follows:</w:t>
-      </w:r>
-    </w:p>
-    <w:p>
-      <w:pPr>
-        <w:ind w:firstLine="720"/>
-        <w:rPr>
-          <w:rFonts w:ascii="Times New Roman" w:hAnsi="Times New Roman" w:cs="Times New Roman"/>
-          <w:sz w:val="24"/>
-          <w:szCs w:val="24"/>
-        </w:rPr>
-      </w:pPr>
-      <w:r>
-        <w:rPr>
-          <w:rFonts w:ascii="Times New Roman" w:hAnsi="Times New Roman" w:cs="Times New Roman"/>
-          <w:sz w:val="24"/>
-          <w:szCs w:val="24"/>
-        </w:rPr>
-        <w:t xml:space="preserve">The robot will be using a tape following mechanism that utilizes a QRD1114 Infrared Reflective Optosensor in order to follow the path set out for the course. It will also be using these optosensors to detect tape markings that represent the location of a pet. The first three pets are located to the side of the path, directly beside the tape marking. Our robot will utilize an arm located directly above the optosensors in order to retrieve the pet. The arm is equipped with a permanent magnet, which will be used to connect to the pet’s magnet on its head. </w:t>
-      </w:r>
-      <w:r>
-        <w:rPr>
-          <w:rFonts w:ascii="Times New Roman" w:hAnsi="Times New Roman" w:cs="Times New Roman"/>
-          <w:sz w:val="24"/>
-          <w:szCs w:val="24"/>
-        </w:rPr>
-        <w:t xml:space="preserve">A switch in the arm next to the magnet will tell the robot to raise the arm and </w:t>
-      </w:r>
-      <w:r>
-        <w:rPr>
-          <w:rFonts w:ascii="Times New Roman" w:hAnsi="Times New Roman" w:cs="Times New Roman"/>
-          <w:sz w:val="24"/>
-          <w:szCs w:val="24"/>
-        </w:rPr>
-        <w:t xml:space="preserve">release the pet onto a basket carried </w:t>
-      </w:r>
-      <w:r>
-        <w:rPr>
-          <w:rFonts w:ascii="Times New Roman" w:hAnsi="Times New Roman" w:cs="Times New Roman"/>
-          <w:sz w:val="24"/>
-          <w:szCs w:val="24"/>
-        </w:rPr>
-        <w:t>by the robot</w:t>
-      </w:r>
-      <w:r>
-        <w:rPr>
-          <w:rFonts w:ascii="Times New Roman" w:hAnsi="Times New Roman" w:cs="Times New Roman"/>
-          <w:sz w:val="24"/>
-          <w:szCs w:val="24"/>
-        </w:rPr>
-        <w:t>.</w:t>
-      </w:r>
-    </w:p>
-    <w:p>
-      <w:pPr>
-        <w:ind w:firstLine="720"/>
-        <w:rPr>
-          <w:rFonts w:ascii="Times New Roman" w:hAnsi="Times New Roman" w:cs="Times New Roman"/>
-          <w:sz w:val="24"/>
-          <w:szCs w:val="24"/>
-        </w:rPr>
-      </w:pPr>
-      <w:r>
-        <w:rPr>
-          <w:rFonts w:ascii="Times New Roman" w:hAnsi="Times New Roman" w:cs="Times New Roman"/>
-          <w:sz w:val="24"/>
-          <w:szCs w:val="24"/>
-        </w:rPr>
-        <w:t xml:space="preserve">The basket itself is designed as two separate parts, essentially two baskets on top of one another. The first basket will be designed to carry the first three pets. After climbing the ramp, the robot will proceed to </w:t>
-      </w:r>
-      <w:r>
-        <w:rPr>
-          <w:rFonts w:ascii="Times New Roman" w:hAnsi="Times New Roman" w:cs="Times New Roman"/>
-          <w:sz w:val="24"/>
-          <w:szCs w:val="24"/>
-        </w:rPr>
-        <w:t xml:space="preserve">launch </w:t>
-      </w:r>
-      <w:r>
-        <w:rPr>
-          <w:rFonts w:ascii="Times New Roman" w:hAnsi="Times New Roman" w:cs="Times New Roman"/>
-          <w:sz w:val="24"/>
-          <w:szCs w:val="24"/>
-        </w:rPr>
-        <w:t xml:space="preserve">the first three pets towards the start/rescue area, which is located next to the top </w:t>
-      </w:r>
-      <w:r>
-        <w:rPr>
-          <w:rFonts w:ascii="Times New Roman" w:hAnsi="Times New Roman" w:cs="Times New Roman"/>
-          <w:sz w:val="24"/>
-          <w:szCs w:val="24"/>
-        </w:rPr>
-        <w:t>of the ramp and a level below, by using the first basket as a catapult. This would also, in turn, expose the second basket for the last three pets, with the first basket acting as a wall for the second basket.</w:t>
-      </w:r>
-    </w:p>
-    <w:p>
-      <w:pPr>
-        <w:ind w:firstLine="720"/>
-        <w:rPr>
-          <w:rFonts w:ascii="Times New Roman" w:hAnsi="Times New Roman" w:cs="Times New Roman"/>
-          <w:sz w:val="24"/>
-          <w:szCs w:val="24"/>
-        </w:rPr>
-      </w:pPr>
-      <w:r>
-        <w:rPr>
-          <w:rFonts w:ascii="Times New Roman" w:hAnsi="Times New Roman" w:cs="Times New Roman"/>
-          <w:sz w:val="24"/>
-          <w:szCs w:val="24"/>
-        </w:rPr>
-        <w:t xml:space="preserve">At this point the operation of pet </w:t>
-      </w:r>
-      <w:r>
-        <w:rPr>
-          <w:rFonts w:ascii="Times New Roman" w:hAnsi="Times New Roman" w:cs="Times New Roman"/>
-          <w:sz w:val="24"/>
-          <w:szCs w:val="24"/>
-        </w:rPr>
-        <w:t>retrieval</w:t>
-      </w:r>
-      <w:r>
-        <w:rPr>
-          <w:rFonts w:ascii="Times New Roman" w:hAnsi="Times New Roman" w:cs="Times New Roman"/>
-          <w:sz w:val="24"/>
-          <w:szCs w:val="24"/>
-        </w:rPr>
-        <w:t xml:space="preserve"> will </w:t>
-      </w:r>
-      <w:r>
-        <w:rPr>
-          <w:rFonts w:ascii="Times New Roman" w:hAnsi="Times New Roman" w:cs="Times New Roman"/>
-          <w:sz w:val="24"/>
-          <w:szCs w:val="24"/>
-        </w:rPr>
-        <w:t>be changing</w:t>
-      </w:r>
-      <w:r>
-        <w:rPr>
-          <w:rFonts w:ascii="Times New Roman" w:hAnsi="Times New Roman" w:cs="Times New Roman"/>
-          <w:sz w:val="24"/>
-          <w:szCs w:val="24"/>
-        </w:rPr>
-        <w:t xml:space="preserve"> </w:t>
-      </w:r>
-      <w:r>
-        <w:rPr>
-          <w:rFonts w:ascii="Times New Roman" w:hAnsi="Times New Roman" w:cs="Times New Roman"/>
-          <w:sz w:val="24"/>
-          <w:szCs w:val="24"/>
-        </w:rPr>
-        <w:t xml:space="preserve">in order </w:t>
-      </w:r>
-      <w:r>
-        <w:rPr>
-          <w:rFonts w:ascii="Times New Roman" w:hAnsi="Times New Roman" w:cs="Times New Roman"/>
-          <w:sz w:val="24"/>
-          <w:szCs w:val="24"/>
-        </w:rPr>
-        <w:t xml:space="preserve">to accommodate </w:t>
-      </w:r>
-      <w:r>
-        <w:rPr>
-          <w:rFonts w:ascii="Times New Roman" w:hAnsi="Times New Roman" w:cs="Times New Roman"/>
-          <w:sz w:val="24"/>
-          <w:szCs w:val="24"/>
-        </w:rPr>
-        <w:t xml:space="preserve">each of </w:t>
-      </w:r>
-      <w:r>
-        <w:rPr>
-          <w:rFonts w:ascii="Times New Roman" w:hAnsi="Times New Roman" w:cs="Times New Roman"/>
-          <w:sz w:val="24"/>
-          <w:szCs w:val="24"/>
-        </w:rPr>
-        <w:t>the special cases of the last three pets. The fourth pet is located on the path in front of the robot, and marked with tape markings. Thus, once the robot locates the tape marking, as it did with the first three pets, it will attempt to grab the pet by reaching out in front rather than from the side.</w:t>
-      </w:r>
-      <w:r>
-        <w:rPr>
-          <w:rFonts w:ascii="Times New Roman" w:hAnsi="Times New Roman" w:cs="Times New Roman"/>
-          <w:sz w:val="24"/>
-          <w:szCs w:val="24"/>
-        </w:rPr>
-        <w:t xml:space="preserve"> The pet will be carried on the second basket now exposed after the ejection of the first basket earlier. </w:t>
-      </w:r>
-      <w:r>
-        <w:rPr>
-          <w:rFonts w:ascii="Times New Roman" w:hAnsi="Times New Roman" w:cs="Times New Roman"/>
-          <w:sz w:val="24"/>
-          <w:szCs w:val="24"/>
-        </w:rPr>
-        <w:t>After locating the tape marking for the fifth pet, located in the rafters, the arm will extend upwards and grab the pet using the magnet. This is similar to the first three pets to the side on the ground, the only difference in operation being that the pet is located at a higher location.</w:t>
+      <w:r>
+        <w:rPr>
+          <w:rFonts w:ascii="Times New Roman" w:hAnsi="Times New Roman" w:cs="Times New Roman"/>
+          <w:sz w:val="24"/>
+          <w:szCs w:val="24"/>
+        </w:rPr>
+        <w:t>nly difference in operation being that the pet is located at a higher location.</w:t>
       </w:r>
     </w:p>
     <w:p>
@@ -3043,18 +3106,8 @@
                 <w:sz w:val="24"/>
                 <w:szCs w:val="24"/>
               </w:rPr>
-              <w:t xml:space="preserve">James </w:t>
-            </w:r>
-            <w:proofErr w:type="spellStart"/>
-            <w:r>
-              <w:rPr>
-                <w:rFonts w:ascii="Times New Roman" w:hAnsi="Times New Roman" w:cs="Times New Roman"/>
-                <w:sz w:val="24"/>
-                <w:szCs w:val="24"/>
-              </w:rPr>
-              <w:t>Wasteneys</w:t>
-            </w:r>
-            <w:proofErr w:type="spellEnd"/>
+              <w:t>James Wasteneys</w:t>
+            </w:r>
           </w:p>
         </w:tc>
         <w:tc>
@@ -3242,7 +3295,7 @@
                 <w:sz w:val="24"/>
                 <w:szCs w:val="24"/>
               </w:rPr>
-              <w:t>Code Debugger</w:t>
+              <w:t>Code Debugging</w:t>
             </w:r>
           </w:p>
           <w:p>
@@ -5261,7 +5314,7 @@
 </file>
 
 <file path=customXml/itemProps1.xml><?xml version="1.0" encoding="utf-8"?>
-<ds:datastoreItem xmlns:ds="http://schemas.openxmlformats.org/officeDocument/2006/customXml" ds:itemID="{25974F06-D38B-456D-B42E-1754C4C04C9C}">
+<ds:datastoreItem xmlns:ds="http://schemas.openxmlformats.org/officeDocument/2006/customXml" ds:itemID="{40A77B72-3B03-4673-8DD6-691131FA92C3}">
   <ds:schemaRefs>
     <ds:schemaRef ds:uri="http://schemas.openxmlformats.org/officeDocument/2006/bibliography"/>
   </ds:schemaRefs>

</xml_diff>

<commit_message>
minor updates to basic strategy
</commit_message>
<xml_diff>
--- a/Robot/Formal Design Proposal for the ENPH 253 Robot Competition.docx
+++ b/Robot/Formal Design Proposal for the ENPH 253 Robot Competition.docx
@@ -347,7 +347,25 @@
           <w:sz w:val="24"/>
           <w:szCs w:val="24"/>
         </w:rPr>
-        <w:t xml:space="preserve"> Wasteneys (ID: </w:t>
+        <w:t xml:space="preserve"> </w:t>
+      </w:r>
+      <w:proofErr w:type="spellStart"/>
+      <w:r>
+        <w:rPr>
+          <w:rFonts w:ascii="Times New Roman" w:hAnsi="Times New Roman" w:cs="Times New Roman"/>
+          <w:sz w:val="24"/>
+          <w:szCs w:val="24"/>
+        </w:rPr>
+        <w:t>Wasteneys</w:t>
+      </w:r>
+      <w:proofErr w:type="spellEnd"/>
+      <w:r>
+        <w:rPr>
+          <w:rFonts w:ascii="Times New Roman" w:hAnsi="Times New Roman" w:cs="Times New Roman"/>
+          <w:sz w:val="24"/>
+          <w:szCs w:val="24"/>
+        </w:rPr>
+        <w:t xml:space="preserve"> (ID: </w:t>
       </w:r>
       <w:r>
         <w:rPr>
@@ -1718,23 +1736,119 @@
           <w:sz w:val="24"/>
           <w:szCs w:val="24"/>
         </w:rPr>
-        <w:t xml:space="preserve">The robot will be using a tape following mechanism that utilizes a QRD1114 Infrared Reflective Optosensor in order to follow the path set out for the course. It will also be using these optosensors to detect tape markings that represent the location of a pet. The first three pets are located to the side of the path, directly beside the tape marking. Our robot will utilize an arm located directly above the optosensors in order to retrieve the pet. The arm is equipped with a permanent magnet, which will be used to connect to the pet’s magnet on its head. </w:t>
-      </w:r>
-      <w:r>
-        <w:rPr>
-          <w:rFonts w:ascii="Times New Roman" w:hAnsi="Times New Roman" w:cs="Times New Roman"/>
-          <w:sz w:val="24"/>
-          <w:szCs w:val="24"/>
-        </w:rPr>
-        <w:t xml:space="preserve">A switch in the arm next to the magnet will tell the robot to raise the arm and </w:t>
-      </w:r>
-      <w:r>
-        <w:rPr>
-          <w:rFonts w:ascii="Times New Roman" w:hAnsi="Times New Roman" w:cs="Times New Roman"/>
-          <w:sz w:val="24"/>
-          <w:szCs w:val="24"/>
-        </w:rPr>
-        <w:t xml:space="preserve">release the pet onto a basket carried </w:t>
+        <w:t>The robot will be using a tape following mechanism that u</w:t>
+      </w:r>
+      <w:r>
+        <w:rPr>
+          <w:rFonts w:ascii="Times New Roman" w:hAnsi="Times New Roman" w:cs="Times New Roman"/>
+          <w:sz w:val="24"/>
+          <w:szCs w:val="24"/>
+        </w:rPr>
+        <w:t>s</w:t>
+      </w:r>
+      <w:r>
+        <w:rPr>
+          <w:rFonts w:ascii="Times New Roman" w:hAnsi="Times New Roman" w:cs="Times New Roman"/>
+          <w:sz w:val="24"/>
+          <w:szCs w:val="24"/>
+        </w:rPr>
+        <w:t>es a QRD1114 Infrared Reflective Optosensor in order to follow the path set out for the course. It will also be using these optosensors to detect tape markings that represent the location of a pet. The first three pets are located to the side of the path, directly beside the tape marking</w:t>
+      </w:r>
+      <w:r>
+        <w:rPr>
+          <w:rFonts w:ascii="Times New Roman" w:hAnsi="Times New Roman" w:cs="Times New Roman"/>
+          <w:sz w:val="24"/>
+          <w:szCs w:val="24"/>
+        </w:rPr>
+        <w:t>s</w:t>
+      </w:r>
+      <w:r>
+        <w:rPr>
+          <w:rFonts w:ascii="Times New Roman" w:hAnsi="Times New Roman" w:cs="Times New Roman"/>
+          <w:sz w:val="24"/>
+          <w:szCs w:val="24"/>
+        </w:rPr>
+        <w:t xml:space="preserve">. Our robot will utilize an arm located directly above the optosensors in order to retrieve the pet. The arm is equipped with a </w:t>
+      </w:r>
+      <w:r>
+        <w:rPr>
+          <w:rFonts w:ascii="Times New Roman" w:hAnsi="Times New Roman" w:cs="Times New Roman"/>
+          <w:sz w:val="24"/>
+          <w:szCs w:val="24"/>
+        </w:rPr>
+        <w:t>piece of steel</w:t>
+      </w:r>
+      <w:r>
+        <w:rPr>
+          <w:rFonts w:ascii="Times New Roman" w:hAnsi="Times New Roman" w:cs="Times New Roman"/>
+          <w:sz w:val="24"/>
+          <w:szCs w:val="24"/>
+        </w:rPr>
+        <w:t xml:space="preserve">, which will be used to </w:t>
+      </w:r>
+      <w:r>
+        <w:rPr>
+          <w:rFonts w:ascii="Times New Roman" w:hAnsi="Times New Roman" w:cs="Times New Roman"/>
+          <w:sz w:val="24"/>
+          <w:szCs w:val="24"/>
+        </w:rPr>
+        <w:t>pick up the pet by the</w:t>
+      </w:r>
+      <w:r>
+        <w:rPr>
+          <w:rFonts w:ascii="Times New Roman" w:hAnsi="Times New Roman" w:cs="Times New Roman"/>
+          <w:sz w:val="24"/>
+          <w:szCs w:val="24"/>
+        </w:rPr>
+        <w:t xml:space="preserve"> magnet on its head. </w:t>
+      </w:r>
+      <w:r>
+        <w:rPr>
+          <w:rFonts w:ascii="Times New Roman" w:hAnsi="Times New Roman" w:cs="Times New Roman"/>
+          <w:sz w:val="24"/>
+          <w:szCs w:val="24"/>
+        </w:rPr>
+        <w:t xml:space="preserve">A switch in the arm next to the </w:t>
+      </w:r>
+      <w:r>
+        <w:rPr>
+          <w:rFonts w:ascii="Times New Roman" w:hAnsi="Times New Roman" w:cs="Times New Roman"/>
+          <w:sz w:val="24"/>
+          <w:szCs w:val="24"/>
+        </w:rPr>
+        <w:t>steel piece</w:t>
+      </w:r>
+      <w:r>
+        <w:rPr>
+          <w:rFonts w:ascii="Times New Roman" w:hAnsi="Times New Roman" w:cs="Times New Roman"/>
+          <w:sz w:val="24"/>
+          <w:szCs w:val="24"/>
+        </w:rPr>
+        <w:t xml:space="preserve"> will tell the robot to raise the arm and </w:t>
+      </w:r>
+      <w:r>
+        <w:rPr>
+          <w:rFonts w:ascii="Times New Roman" w:hAnsi="Times New Roman" w:cs="Times New Roman"/>
+          <w:sz w:val="24"/>
+          <w:szCs w:val="24"/>
+        </w:rPr>
+        <w:t xml:space="preserve">release the pet </w:t>
+      </w:r>
+      <w:r>
+        <w:rPr>
+          <w:rFonts w:ascii="Times New Roman" w:hAnsi="Times New Roman" w:cs="Times New Roman"/>
+          <w:sz w:val="24"/>
+          <w:szCs w:val="24"/>
+        </w:rPr>
+        <w:t>i</w:t>
+      </w:r>
+      <w:r>
+        <w:rPr>
+          <w:rFonts w:ascii="Times New Roman" w:hAnsi="Times New Roman" w:cs="Times New Roman"/>
+          <w:sz w:val="24"/>
+          <w:szCs w:val="24"/>
+        </w:rPr>
+        <w:t xml:space="preserve">nto a basket carried </w:t>
       </w:r>
       <w:r>
         <w:rPr>
@@ -1792,7 +1906,23 @@
           <w:sz w:val="24"/>
           <w:szCs w:val="24"/>
         </w:rPr>
-        <w:t>of the ramp and a level below, by using the first basket as a catapult. This would also, in turn, expose the second basket for the last three pets, with the first basket acting as a wall for the second basket.</w:t>
+        <w:t xml:space="preserve">of the ramp and a level below, by using the first basket as a catapult. This would also, in turn, expose the second basket for the last three pets, with the first basket </w:t>
+      </w:r>
+      <w:r>
+        <w:rPr>
+          <w:rFonts w:ascii="Times New Roman" w:hAnsi="Times New Roman" w:cs="Times New Roman"/>
+          <w:sz w:val="24"/>
+          <w:szCs w:val="24"/>
+        </w:rPr>
+        <w:t xml:space="preserve">remaining attached and </w:t>
+      </w:r>
+      <w:r>
+        <w:rPr>
+          <w:rFonts w:ascii="Times New Roman" w:hAnsi="Times New Roman" w:cs="Times New Roman"/>
+          <w:sz w:val="24"/>
+          <w:szCs w:val="24"/>
+        </w:rPr>
+        <w:t>acting as a wall for the second basket.</w:t>
       </w:r>
     </w:p>
     <w:p>
@@ -1834,7 +1964,15 @@
           <w:sz w:val="24"/>
           <w:szCs w:val="24"/>
         </w:rPr>
-        <w:t>be changing</w:t>
+        <w:t>be chang</w:t>
+      </w:r>
+      <w:r>
+        <w:rPr>
+          <w:rFonts w:ascii="Times New Roman" w:hAnsi="Times New Roman" w:cs="Times New Roman"/>
+          <w:sz w:val="24"/>
+          <w:szCs w:val="24"/>
+        </w:rPr>
+        <w:t>ed</w:t>
       </w:r>
       <w:r>
         <w:rPr>
@@ -1890,24 +2028,81 @@
           <w:sz w:val="24"/>
           <w:szCs w:val="24"/>
         </w:rPr>
-        <w:t xml:space="preserve">After </w:t>
-      </w:r>
-      <w:r>
-        <w:rPr>
-          <w:rFonts w:ascii="Times New Roman" w:hAnsi="Times New Roman" w:cs="Times New Roman"/>
-          <w:strike/>
-          <w:sz w:val="24"/>
-          <w:szCs w:val="24"/>
-        </w:rPr>
-        <w:t>locating the tape marking</w:t>
-      </w:r>
-      <w:r>
-        <w:rPr>
-          <w:rFonts w:ascii="Times New Roman" w:hAnsi="Times New Roman" w:cs="Times New Roman"/>
-          <w:sz w:val="24"/>
-          <w:szCs w:val="24"/>
-        </w:rPr>
-        <w:t xml:space="preserve"> for the fifth pet, located in the rafters, the arm will extend upwards and grab the pet using the magnet. This is similar to the first three pets to the side on the ground, the o</w:t>
+        <w:t>The fifth pet is not marked with tape markings, but it is at a known distance from the end of the tape. The robot will use wheel encoders to let it know when it has traveled the right distance to pick up the pet, and then raise the arm to the correct location and search a larger area than for the other pets (to account for the greater error involved).</w:t>
+      </w:r>
+      <w:r>
+        <w:rPr>
+          <w:rFonts w:ascii="Times New Roman" w:hAnsi="Times New Roman" w:cs="Times New Roman"/>
+          <w:sz w:val="24"/>
+          <w:szCs w:val="24"/>
+        </w:rPr>
+        <w:t xml:space="preserve"> </w:t>
+      </w:r>
+    </w:p>
+    <w:p>
+      <w:pPr>
+        <w:ind w:firstLine="720"/>
+        <w:rPr>
+          <w:rFonts w:ascii="Times New Roman" w:hAnsi="Times New Roman" w:cs="Times New Roman"/>
+          <w:sz w:val="24"/>
+          <w:szCs w:val="24"/>
+        </w:rPr>
+      </w:pPr>
+      <w:r>
+        <w:rPr>
+          <w:rFonts w:ascii="Times New Roman" w:hAnsi="Times New Roman" w:cs="Times New Roman"/>
+          <w:sz w:val="24"/>
+          <w:szCs w:val="24"/>
+        </w:rPr>
+        <w:t>After retrieving the fifth pet, the robot will u</w:t>
+      </w:r>
+      <w:r>
+        <w:rPr>
+          <w:rFonts w:ascii="Times New Roman" w:hAnsi="Times New Roman" w:cs="Times New Roman"/>
+          <w:sz w:val="24"/>
+          <w:szCs w:val="24"/>
+        </w:rPr>
+        <w:t xml:space="preserve">se a QSD124 phototransistor backed by a filtering and amplifying circuit </w:t>
+      </w:r>
+      <w:r>
+        <w:rPr>
+          <w:rFonts w:ascii="Times New Roman" w:hAnsi="Times New Roman" w:cs="Times New Roman"/>
+          <w:sz w:val="24"/>
+          <w:szCs w:val="24"/>
+        </w:rPr>
+        <w:t xml:space="preserve">to detect the IR rescue beacon </w:t>
+      </w:r>
+      <w:r>
+        <w:rPr>
+          <w:rFonts w:ascii="Times New Roman" w:hAnsi="Times New Roman" w:cs="Times New Roman"/>
+          <w:sz w:val="24"/>
+          <w:szCs w:val="24"/>
+        </w:rPr>
+        <w:t>and</w:t>
+      </w:r>
+      <w:r>
+        <w:rPr>
+          <w:rFonts w:ascii="Times New Roman" w:hAnsi="Times New Roman" w:cs="Times New Roman"/>
+          <w:sz w:val="24"/>
+          <w:szCs w:val="24"/>
+        </w:rPr>
+        <w:t xml:space="preserve"> locate the sixth pet buried in rubble made of soft foam. Once it reaches the container with the pet and rubble</w:t>
+      </w:r>
+      <w:r>
+        <w:rPr>
+          <w:rFonts w:ascii="Times New Roman" w:hAnsi="Times New Roman" w:cs="Times New Roman"/>
+          <w:sz w:val="24"/>
+          <w:szCs w:val="24"/>
+        </w:rPr>
+        <w:t xml:space="preserve"> the robot will use sweeping motions in order to</w:t>
+      </w:r>
+      <w:r>
+        <w:rPr>
+          <w:rFonts w:ascii="Times New Roman" w:hAnsi="Times New Roman" w:cs="Times New Roman"/>
+          <w:sz w:val="24"/>
+          <w:szCs w:val="24"/>
+        </w:rPr>
+        <w:t xml:space="preserve"> clear the rubble and locate the pet</w:t>
       </w:r>
       <w:bookmarkStart w:id="2" w:name="_GoBack"/>
       <w:bookmarkEnd w:id="2"/>
@@ -1917,7 +2112,7 @@
           <w:sz w:val="24"/>
           <w:szCs w:val="24"/>
         </w:rPr>
-        <w:t>nly difference in operation being that the pet is located at a higher location.</w:t>
+        <w:t>. Once the switch in the arm detects that a pet is grabbed the robot will proceed to release the pet onto the basket.</w:t>
       </w:r>
     </w:p>
     <w:p>
@@ -1935,33 +2130,119 @@
           <w:sz w:val="24"/>
           <w:szCs w:val="24"/>
         </w:rPr>
-        <w:t>After retrieving the fifth pet, the robot will utilize a QSD124 phototransistor in order to detect the IR rescue beacon in order to locate the sixth pet buried in rubble made of soft foam. Once it reaches the container with the pet and rubble</w:t>
-      </w:r>
-      <w:r>
-        <w:rPr>
-          <w:rFonts w:ascii="Times New Roman" w:hAnsi="Times New Roman" w:cs="Times New Roman"/>
-          <w:sz w:val="24"/>
-          <w:szCs w:val="24"/>
-        </w:rPr>
-        <w:t xml:space="preserve"> the robot will use sweeping motions in order to locate the pet in the rubble. Once the switch in the arm detects that a pet is grabbed the robot will proceed to release the pet onto the basket.</w:t>
-      </w:r>
-    </w:p>
-    <w:p>
-      <w:pPr>
-        <w:ind w:firstLine="720"/>
-        <w:rPr>
-          <w:rFonts w:ascii="Times New Roman" w:hAnsi="Times New Roman" w:cs="Times New Roman"/>
-          <w:sz w:val="24"/>
-          <w:szCs w:val="24"/>
-        </w:rPr>
-      </w:pPr>
-      <w:r>
-        <w:rPr>
-          <w:rFonts w:ascii="Times New Roman" w:hAnsi="Times New Roman" w:cs="Times New Roman"/>
-          <w:sz w:val="24"/>
-          <w:szCs w:val="24"/>
-        </w:rPr>
-        <w:t>The robot will proceed towards the rescue beacon where the zipline is located. The second basket will be raised and will grab the zipline, separating it from the robot. The basket will travel down the zipline, powered with a separate motor or not depending on materials available and tests that will be conducted later.</w:t>
+        <w:t xml:space="preserve">The robot </w:t>
+      </w:r>
+      <w:r>
+        <w:rPr>
+          <w:rFonts w:ascii="Times New Roman" w:hAnsi="Times New Roman" w:cs="Times New Roman"/>
+          <w:sz w:val="24"/>
+          <w:szCs w:val="24"/>
+        </w:rPr>
+        <w:t xml:space="preserve">should now be located under the </w:t>
+      </w:r>
+      <w:proofErr w:type="spellStart"/>
+      <w:r>
+        <w:rPr>
+          <w:rFonts w:ascii="Times New Roman" w:hAnsi="Times New Roman" w:cs="Times New Roman"/>
+          <w:sz w:val="24"/>
+          <w:szCs w:val="24"/>
+        </w:rPr>
+        <w:t>zipline</w:t>
+      </w:r>
+      <w:proofErr w:type="spellEnd"/>
+      <w:r>
+        <w:rPr>
+          <w:rFonts w:ascii="Times New Roman" w:hAnsi="Times New Roman" w:cs="Times New Roman"/>
+          <w:sz w:val="24"/>
+          <w:szCs w:val="24"/>
+        </w:rPr>
+        <w:t>.</w:t>
+      </w:r>
+      <w:r>
+        <w:rPr>
+          <w:rFonts w:ascii="Times New Roman" w:hAnsi="Times New Roman" w:cs="Times New Roman"/>
+          <w:sz w:val="24"/>
+          <w:szCs w:val="24"/>
+        </w:rPr>
+        <w:t xml:space="preserve"> </w:t>
+      </w:r>
+      <w:proofErr w:type="spellStart"/>
+      <w:r>
+        <w:rPr>
+          <w:rFonts w:ascii="Times New Roman" w:hAnsi="Times New Roman" w:cs="Times New Roman"/>
+          <w:sz w:val="24"/>
+          <w:szCs w:val="24"/>
+        </w:rPr>
+        <w:t>The</w:t>
+      </w:r>
+      <w:proofErr w:type="spellEnd"/>
+      <w:r>
+        <w:rPr>
+          <w:rFonts w:ascii="Times New Roman" w:hAnsi="Times New Roman" w:cs="Times New Roman"/>
+          <w:sz w:val="24"/>
+          <w:szCs w:val="24"/>
+        </w:rPr>
+        <w:t xml:space="preserve"> basket will be raised and will grab the </w:t>
+      </w:r>
+      <w:proofErr w:type="spellStart"/>
+      <w:r>
+        <w:rPr>
+          <w:rFonts w:ascii="Times New Roman" w:hAnsi="Times New Roman" w:cs="Times New Roman"/>
+          <w:sz w:val="24"/>
+          <w:szCs w:val="24"/>
+        </w:rPr>
+        <w:t>zipline</w:t>
+      </w:r>
+      <w:proofErr w:type="spellEnd"/>
+      <w:r>
+        <w:rPr>
+          <w:rFonts w:ascii="Times New Roman" w:hAnsi="Times New Roman" w:cs="Times New Roman"/>
+          <w:sz w:val="24"/>
+          <w:szCs w:val="24"/>
+        </w:rPr>
+        <w:t xml:space="preserve"> automatically with rollers mounted on bearings</w:t>
+      </w:r>
+      <w:r>
+        <w:rPr>
+          <w:rFonts w:ascii="Times New Roman" w:hAnsi="Times New Roman" w:cs="Times New Roman"/>
+          <w:sz w:val="24"/>
+          <w:szCs w:val="24"/>
+        </w:rPr>
+        <w:t xml:space="preserve">, separating it from the robot. The basket will travel down the </w:t>
+      </w:r>
+      <w:proofErr w:type="spellStart"/>
+      <w:r>
+        <w:rPr>
+          <w:rFonts w:ascii="Times New Roman" w:hAnsi="Times New Roman" w:cs="Times New Roman"/>
+          <w:sz w:val="24"/>
+          <w:szCs w:val="24"/>
+        </w:rPr>
+        <w:t>zipline</w:t>
+      </w:r>
+      <w:proofErr w:type="spellEnd"/>
+      <w:r>
+        <w:rPr>
+          <w:rFonts w:ascii="Times New Roman" w:hAnsi="Times New Roman" w:cs="Times New Roman"/>
+          <w:sz w:val="24"/>
+          <w:szCs w:val="24"/>
+        </w:rPr>
+        <w:t xml:space="preserve">, </w:t>
+      </w:r>
+      <w:r>
+        <w:rPr>
+          <w:rFonts w:ascii="Times New Roman" w:hAnsi="Times New Roman" w:cs="Times New Roman"/>
+          <w:sz w:val="24"/>
+          <w:szCs w:val="24"/>
+        </w:rPr>
+        <w:t xml:space="preserve">either </w:t>
+      </w:r>
+      <w:r>
+        <w:rPr>
+          <w:rFonts w:ascii="Times New Roman" w:hAnsi="Times New Roman" w:cs="Times New Roman"/>
+          <w:sz w:val="24"/>
+          <w:szCs w:val="24"/>
+        </w:rPr>
+        <w:t>powered with a separate motor or not depending on materials available and tests that will be conducted later.</w:t>
       </w:r>
       <w:r>
         <w:rPr>
@@ -3454,7 +3735,7 @@
           <w:rPr>
             <w:noProof/>
           </w:rPr>
-          <w:t>13</w:t>
+          <w:t>7</w:t>
         </w:r>
         <w:r>
           <w:rPr>
@@ -5314,7 +5595,7 @@
 </file>
 
 <file path=customXml/itemProps1.xml><?xml version="1.0" encoding="utf-8"?>
-<ds:datastoreItem xmlns:ds="http://schemas.openxmlformats.org/officeDocument/2006/customXml" ds:itemID="{40A77B72-3B03-4673-8DD6-691131FA92C3}">
+<ds:datastoreItem xmlns:ds="http://schemas.openxmlformats.org/officeDocument/2006/customXml" ds:itemID="{C6EB6564-EC25-4F3D-BE3E-46C57350A67B}">
   <ds:schemaRefs>
     <ds:schemaRef ds:uri="http://schemas.openxmlformats.org/officeDocument/2006/bibliography"/>
   </ds:schemaRefs>

</xml_diff>